<commit_message>
Corrected Rad's Use cases
Added and exception in ModificaDidascalia
</commit_message>
<xml_diff>
--- a/Documentazione/Requirements Analysis Document/Requirements Analysis Document.docx
+++ b/Documentazione/Requirements Analysis Document/Requirements Analysis Document.docx
@@ -89,6 +89,7 @@
           <w:szCs w:val="56"/>
         </w:rPr>
       </w:pPr>
+      <w:proofErr w:type="spellStart"/>
       <w:r>
         <w:rPr>
           <w:rFonts w:ascii="Arial" w:hAnsi="Arial" w:cs="Arial"/>
@@ -98,13 +99,10 @@
           <w:sz w:val="96"/>
           <w:szCs w:val="56"/>
         </w:rPr>
-        <w:t xml:space="preserve">Requirements </w:t>
+        <w:t>Requirements</w:t>
       </w:r>
-    </w:p>
-    <w:p>
-      <w:pPr>
-        <w:pStyle w:val="Corpo"/>
-        <w:jc w:val="center"/>
+      <w:proofErr w:type="spellEnd"/>
+      <w:r>
         <w:rPr>
           <w:rFonts w:ascii="Arial" w:hAnsi="Arial" w:cs="Arial"/>
           <w:b/>
@@ -113,8 +111,13 @@
           <w:sz w:val="96"/>
           <w:szCs w:val="56"/>
         </w:rPr>
-      </w:pPr>
-      <w:r>
+        <w:t xml:space="preserve"> </w:t>
+      </w:r>
+    </w:p>
+    <w:p>
+      <w:pPr>
+        <w:pStyle w:val="Corpo"/>
+        <w:jc w:val="center"/>
         <w:rPr>
           <w:rFonts w:ascii="Arial" w:hAnsi="Arial" w:cs="Arial"/>
           <w:b/>
@@ -123,13 +126,8 @@
           <w:sz w:val="96"/>
           <w:szCs w:val="56"/>
         </w:rPr>
-        <w:t>Analysis</w:t>
-      </w:r>
-    </w:p>
-    <w:p>
-      <w:pPr>
-        <w:pStyle w:val="Corpo"/>
-        <w:jc w:val="center"/>
+      </w:pPr>
+      <w:r>
         <w:rPr>
           <w:rFonts w:ascii="Arial" w:hAnsi="Arial" w:cs="Arial"/>
           <w:b/>
@@ -138,8 +136,13 @@
           <w:sz w:val="96"/>
           <w:szCs w:val="56"/>
         </w:rPr>
-      </w:pPr>
-      <w:r>
+        <w:t>Analysis</w:t>
+      </w:r>
+    </w:p>
+    <w:p>
+      <w:pPr>
+        <w:pStyle w:val="Corpo"/>
+        <w:jc w:val="center"/>
         <w:rPr>
           <w:rFonts w:ascii="Arial" w:hAnsi="Arial" w:cs="Arial"/>
           <w:b/>
@@ -148,8 +151,20 @@
           <w:sz w:val="96"/>
           <w:szCs w:val="56"/>
         </w:rPr>
+      </w:pPr>
+      <w:proofErr w:type="spellStart"/>
+      <w:r>
+        <w:rPr>
+          <w:rFonts w:ascii="Arial" w:hAnsi="Arial" w:cs="Arial"/>
+          <w:b/>
+          <w:bCs/>
+          <w:color w:val="4472C4" w:themeColor="accent1"/>
+          <w:sz w:val="96"/>
+          <w:szCs w:val="56"/>
+        </w:rPr>
         <w:t>Document</w:t>
       </w:r>
+      <w:proofErr w:type="spellEnd"/>
     </w:p>
     <w:p>
       <w:pPr>
@@ -1256,7 +1271,15 @@
         <w:t xml:space="preserve"> può essere pericoloso</w:t>
       </w:r>
       <w:r>
-        <w:t xml:space="preserve"> l’utilizzo di  un alter-ego può garantire un senso di sicurezza ed eliminare la paura di questi problemi.</w:t>
+        <w:t xml:space="preserve"> l’utilizzo </w:t>
+      </w:r>
+      <w:proofErr w:type="gramStart"/>
+      <w:r>
+        <w:t>di  un</w:t>
+      </w:r>
+      <w:proofErr w:type="gramEnd"/>
+      <w:r>
+        <w:t xml:space="preserve"> alter-ego può garantire un senso di sicurezza ed eliminare la paura di questi problemi.</w:t>
       </w:r>
     </w:p>
     <w:p>
@@ -1292,7 +1315,15 @@
         <w:t>Exigent:</w:t>
       </w:r>
       <w:r>
-        <w:t xml:space="preserve"> Esigente perchè il software ha molte richieste da gestire.</w:t>
+        <w:t xml:space="preserve"> Esigente </w:t>
+      </w:r>
+      <w:proofErr w:type="spellStart"/>
+      <w:r>
+        <w:t>perchè</w:t>
+      </w:r>
+      <w:proofErr w:type="spellEnd"/>
+      <w:r>
+        <w:t xml:space="preserve"> il software ha molte richieste da gestire.</w:t>
       </w:r>
     </w:p>
     <w:p>
@@ -1470,14 +1501,47 @@
         </w:rPr>
       </w:pPr>
       <w:r>
-        <w:t xml:space="preserve">Libro di Testo: Object-Oriented Software Engineering </w:t>
+        <w:t>Libro di Testo: Object-</w:t>
       </w:r>
+      <w:proofErr w:type="spellStart"/>
+      <w:r>
+        <w:t>Oriented</w:t>
+      </w:r>
+      <w:proofErr w:type="spellEnd"/>
+      <w:r>
+        <w:t xml:space="preserve"> Software Engineering </w:t>
+      </w:r>
+      <w:proofErr w:type="spellStart"/>
       <w:r>
         <w:rPr>
           <w:sz w:val="23"/>
           <w:szCs w:val="23"/>
         </w:rPr>
-        <w:t>Bruegge, A.H. Dutoit.</w:t>
+        <w:t>Bruegge</w:t>
+      </w:r>
+      <w:proofErr w:type="spellEnd"/>
+      <w:r>
+        <w:rPr>
+          <w:sz w:val="23"/>
+          <w:szCs w:val="23"/>
+        </w:rPr>
+        <w:t xml:space="preserve">, A.H. </w:t>
+      </w:r>
+      <w:proofErr w:type="spellStart"/>
+      <w:r>
+        <w:rPr>
+          <w:sz w:val="23"/>
+          <w:szCs w:val="23"/>
+        </w:rPr>
+        <w:t>Dutoit</w:t>
+      </w:r>
+      <w:proofErr w:type="spellEnd"/>
+      <w:r>
+        <w:rPr>
+          <w:sz w:val="23"/>
+          <w:szCs w:val="23"/>
+        </w:rPr>
+        <w:t>.</w:t>
       </w:r>
     </w:p>
     <w:p>
@@ -3334,7 +3398,15 @@
               <w:pStyle w:val="Corpo"/>
             </w:pPr>
             <w:r>
-              <w:t>Exigram dovrebbe poter caricare in meno di 5 secondi tutte le funzionalità del software, comprese quelle secondarie e nel caso in cui le richieste sono eccessive, dovrà essere possibile eseguire almeno le richieste di base.</w:t>
+              <w:t xml:space="preserve">Exigram dovrebbe poter caricare in meno di </w:t>
+            </w:r>
+            <w:proofErr w:type="gramStart"/>
+            <w:r>
+              <w:t>5</w:t>
+            </w:r>
+            <w:proofErr w:type="gramEnd"/>
+            <w:r>
+              <w:t xml:space="preserve"> secondi tutte le funzionalità del software, comprese quelle secondarie e nel caso in cui le richieste sono eccessive, dovrà essere possibile eseguire almeno le richieste di base.</w:t>
             </w:r>
           </w:p>
         </w:tc>
@@ -4298,7 +4370,25 @@
                 <w:sz w:val="24"/>
                 <w:szCs w:val="24"/>
               </w:rPr>
-              <w:t xml:space="preserve"> decide di lasciare un upvote e di commentare la foto.</w:t>
+              <w:t xml:space="preserve"> decide di lasciare un </w:t>
+            </w:r>
+            <w:proofErr w:type="spellStart"/>
+            <w:r>
+              <w:rPr>
+                <w:rFonts w:ascii="Times New Roman" w:hAnsi="Times New Roman" w:cs="Times New Roman"/>
+                <w:sz w:val="24"/>
+                <w:szCs w:val="24"/>
+              </w:rPr>
+              <w:t>upvote</w:t>
+            </w:r>
+            <w:proofErr w:type="spellEnd"/>
+            <w:r>
+              <w:rPr>
+                <w:rFonts w:ascii="Times New Roman" w:hAnsi="Times New Roman" w:cs="Times New Roman"/>
+                <w:sz w:val="24"/>
+                <w:szCs w:val="24"/>
+              </w:rPr>
+              <w:t xml:space="preserve"> e di commentare la foto.</w:t>
             </w:r>
           </w:p>
           <w:p>
@@ -4366,7 +4456,43 @@
                 <w:sz w:val="24"/>
                 <w:szCs w:val="24"/>
               </w:rPr>
-              <w:t>aumenta il contatore totale degli upvotes/downvotes alla foto e</w:t>
+              <w:t xml:space="preserve">aumenta il contatore totale degli </w:t>
+            </w:r>
+            <w:proofErr w:type="spellStart"/>
+            <w:r>
+              <w:rPr>
+                <w:rFonts w:ascii="Times New Roman" w:hAnsi="Times New Roman" w:cs="Times New Roman"/>
+                <w:sz w:val="24"/>
+                <w:szCs w:val="24"/>
+              </w:rPr>
+              <w:t>upvotes</w:t>
+            </w:r>
+            <w:proofErr w:type="spellEnd"/>
+            <w:r>
+              <w:rPr>
+                <w:rFonts w:ascii="Times New Roman" w:hAnsi="Times New Roman" w:cs="Times New Roman"/>
+                <w:sz w:val="24"/>
+                <w:szCs w:val="24"/>
+              </w:rPr>
+              <w:t>/</w:t>
+            </w:r>
+            <w:proofErr w:type="spellStart"/>
+            <w:r>
+              <w:rPr>
+                <w:rFonts w:ascii="Times New Roman" w:hAnsi="Times New Roman" w:cs="Times New Roman"/>
+                <w:sz w:val="24"/>
+                <w:szCs w:val="24"/>
+              </w:rPr>
+              <w:t>downvotes</w:t>
+            </w:r>
+            <w:proofErr w:type="spellEnd"/>
+            <w:r>
+              <w:rPr>
+                <w:rFonts w:ascii="Times New Roman" w:hAnsi="Times New Roman" w:cs="Times New Roman"/>
+                <w:sz w:val="24"/>
+                <w:szCs w:val="24"/>
+              </w:rPr>
+              <w:t xml:space="preserve"> alla foto e</w:t>
             </w:r>
             <w:r>
               <w:rPr>
@@ -4434,7 +4560,25 @@
                 <w:sz w:val="24"/>
                 <w:szCs w:val="24"/>
               </w:rPr>
-              <w:t>Davide dopo aver lasciato il commento alla foto del suo amico decide di cercare qualche foto e scopre che è possibile eseguire una ricerca tramite tag per poter cercare foto più specifiche, decide di cercare delle foto con il tag: safari. Dopo aver visto un po’ di foto, una gli risalta all’occhio per i vari errori commessi, decide quindi di lasciare un downvote e un commento per dare dei consigli su come fare delle foto migliori.</w:t>
+              <w:t xml:space="preserve">Davide dopo aver lasciato il commento alla foto del suo amico decide di cercare qualche foto e scopre che è possibile eseguire una ricerca tramite tag per poter cercare foto più specifiche, decide di cercare delle foto con il tag: safari. Dopo aver visto un po’ di foto, una gli risalta all’occhio per i vari errori commessi, decide quindi di lasciare un </w:t>
+            </w:r>
+            <w:proofErr w:type="spellStart"/>
+            <w:r>
+              <w:rPr>
+                <w:rFonts w:ascii="Times New Roman" w:hAnsi="Times New Roman" w:cs="Times New Roman"/>
+                <w:sz w:val="24"/>
+                <w:szCs w:val="24"/>
+              </w:rPr>
+              <w:t>downvote</w:t>
+            </w:r>
+            <w:proofErr w:type="spellEnd"/>
+            <w:r>
+              <w:rPr>
+                <w:rFonts w:ascii="Times New Roman" w:hAnsi="Times New Roman" w:cs="Times New Roman"/>
+                <w:sz w:val="24"/>
+                <w:szCs w:val="24"/>
+              </w:rPr>
+              <w:t xml:space="preserve"> e un commento per dare dei consigli su come fare delle foto migliori.</w:t>
             </w:r>
           </w:p>
           <w:p>
@@ -4470,7 +4614,43 @@
                 <w:sz w:val="24"/>
                 <w:szCs w:val="24"/>
               </w:rPr>
-              <w:t>Il software riceve le informazioni per eseguire la ricerca tramite tag e ritorna le foto che contengono questo tag, in seguito riceve altre informazioni e diminuisce di uno il contatore totale di upvotes/dowvotes e aggiunge al database il nuovo commento alla foto.</w:t>
+              <w:t xml:space="preserve">Il software riceve le informazioni per eseguire la ricerca tramite tag e ritorna le foto che contengono questo tag, in seguito riceve altre informazioni e diminuisce di uno il contatore totale di </w:t>
+            </w:r>
+            <w:proofErr w:type="spellStart"/>
+            <w:r>
+              <w:rPr>
+                <w:rFonts w:ascii="Times New Roman" w:hAnsi="Times New Roman" w:cs="Times New Roman"/>
+                <w:sz w:val="24"/>
+                <w:szCs w:val="24"/>
+              </w:rPr>
+              <w:t>upvotes</w:t>
+            </w:r>
+            <w:proofErr w:type="spellEnd"/>
+            <w:r>
+              <w:rPr>
+                <w:rFonts w:ascii="Times New Roman" w:hAnsi="Times New Roman" w:cs="Times New Roman"/>
+                <w:sz w:val="24"/>
+                <w:szCs w:val="24"/>
+              </w:rPr>
+              <w:t>/</w:t>
+            </w:r>
+            <w:proofErr w:type="spellStart"/>
+            <w:r>
+              <w:rPr>
+                <w:rFonts w:ascii="Times New Roman" w:hAnsi="Times New Roman" w:cs="Times New Roman"/>
+                <w:sz w:val="24"/>
+                <w:szCs w:val="24"/>
+              </w:rPr>
+              <w:t>dowvotes</w:t>
+            </w:r>
+            <w:proofErr w:type="spellEnd"/>
+            <w:r>
+              <w:rPr>
+                <w:rFonts w:ascii="Times New Roman" w:hAnsi="Times New Roman" w:cs="Times New Roman"/>
+                <w:sz w:val="24"/>
+                <w:szCs w:val="24"/>
+              </w:rPr>
+              <w:t xml:space="preserve"> e aggiunge al database il nuovo commento alla foto.</w:t>
             </w:r>
           </w:p>
           <w:p>
@@ -5701,15 +5881,7 @@
               <w:rPr>
                 <w:rFonts w:ascii="Helvetica" w:hAnsi="Helvetica" w:cs="Helvetica"/>
               </w:rPr>
-              <w:t>Questo caso d’uso inizia</w:t>
-            </w:r>
-            <w:bookmarkStart w:id="1" w:name="_GoBack"/>
-            <w:bookmarkEnd w:id="1"/>
-            <w:r>
-              <w:rPr>
-                <w:rFonts w:ascii="Helvetica" w:hAnsi="Helvetica" w:cs="Helvetica"/>
-              </w:rPr>
-              <w:t xml:space="preserve"> quando l’utente giunge alla pagina di </w:t>
+              <w:t xml:space="preserve">Questo caso d’uso inizia quando l’utente giunge alla pagina di </w:t>
             </w:r>
             <w:r>
               <w:rPr>
@@ -7052,7 +7224,7 @@
               <w:rPr>
                 <w:rFonts w:ascii="Helvetica" w:hAnsi="Helvetica" w:cs="Helvetica"/>
               </w:rPr>
-              <w:t>Durante l’inserimento delle credenziali, se quest’ultime sono già state utilizzate si prosegue con il caso d’uso ErroreCredenzialiOccupate</w:t>
+              <w:t>Durante l’inserimento delle credenziali, se quest’ultime sono già state utilizzate si prosegue con il caso d’uso ErroreCredenziali</w:t>
             </w:r>
           </w:p>
           <w:p>
@@ -9362,7 +9534,21 @@
               <w:rPr>
                 <w:rFonts w:ascii="Helvetica" w:hAnsi="Helvetica" w:cs="Helvetica"/>
               </w:rPr>
-              <w:t>richiede delle credenziali che l’utente deve inserire, ma durante l’inserimento alcuni campi restano vuoti, il sistema non può procedere con dei dati mancanti e invia all’utente un messaggio di form incompleto.</w:t>
+              <w:t xml:space="preserve">richiede delle credenziali che l’utente deve inserire, ma durante l’inserimento alcuni campi restano vuoti, il sistema non può procedere con dei dati mancanti e invia all’utente un messaggio di </w:t>
+            </w:r>
+            <w:proofErr w:type="spellStart"/>
+            <w:r>
+              <w:rPr>
+                <w:rFonts w:ascii="Helvetica" w:hAnsi="Helvetica" w:cs="Helvetica"/>
+              </w:rPr>
+              <w:t>form</w:t>
+            </w:r>
+            <w:proofErr w:type="spellEnd"/>
+            <w:r>
+              <w:rPr>
+                <w:rFonts w:ascii="Helvetica" w:hAnsi="Helvetica" w:cs="Helvetica"/>
+              </w:rPr>
+              <w:t xml:space="preserve"> incompleto.</w:t>
             </w:r>
           </w:p>
         </w:tc>
@@ -10962,7 +11148,19 @@
               <w:rPr>
                 <w:rFonts w:ascii="Helvetica" w:hAnsi="Helvetica" w:cs="Helvetica"/>
               </w:rPr>
-              <w:t>quando riceve le credenziali da inserire durante la registrazione o una modifica delle credenziali, quest’ultime sono già state utilizzate per un altro utente.</w:t>
+              <w:t xml:space="preserve">quando riceve le credenziali da inserire durante la registrazione o una modifica delle credenziali </w:t>
+            </w:r>
+            <w:r>
+              <w:rPr>
+                <w:rFonts w:ascii="Helvetica" w:hAnsi="Helvetica" w:cs="Helvetica"/>
+              </w:rPr>
+              <w:t xml:space="preserve">verifica se </w:t>
+            </w:r>
+            <w:r>
+              <w:rPr>
+                <w:rFonts w:ascii="Helvetica" w:hAnsi="Helvetica" w:cs="Helvetica"/>
+              </w:rPr>
+              <w:t>quest’ultime sono già state utilizzate per un altro utente.</w:t>
             </w:r>
           </w:p>
         </w:tc>
@@ -17817,7 +18015,7 @@
               <w:rPr>
                 <w:rFonts w:ascii="Helvetica" w:hAnsi="Helvetica" w:cs="Helvetica"/>
               </w:rPr>
-              <w:t xml:space="preserve"> riceve il file, </w:t>
+              <w:t xml:space="preserve"> riceve il file </w:t>
             </w:r>
             <w:r>
               <w:rPr>
@@ -18604,7 +18802,7 @@
               <w:rPr>
                 <w:rFonts w:ascii="Helvetica" w:hAnsi="Helvetica" w:cs="Helvetica"/>
               </w:rPr>
-              <w:t>verifica se durante la selezione di un file immagine, la selezione non avviene con successo, invia quindi un messaggio di errore all’utente</w:t>
+              <w:t>verifica se durante la selezione di un file immagine la selezione non avviene con successo, invia quindi un messaggio di errore all’utente</w:t>
             </w:r>
           </w:p>
         </w:tc>
@@ -19385,7 +19583,7 @@
               <w:rPr>
                 <w:rFonts w:ascii="Helvetica" w:hAnsi="Helvetica" w:cs="Helvetica"/>
               </w:rPr>
-              <w:t xml:space="preserve"> riceve il file, </w:t>
+              <w:t xml:space="preserve"> riceve il file </w:t>
             </w:r>
             <w:r>
               <w:rPr>
@@ -20171,7 +20369,19 @@
               <w:rPr>
                 <w:rFonts w:ascii="Helvetica" w:hAnsi="Helvetica" w:cs="Helvetica"/>
               </w:rPr>
-              <w:t>riceve la biografia inserita o modificata dall’utente, verifica la sua lunghezza, e supera i 150 caratteri, annulla l’inserimento o le modifiche apportate e invia all’utente un messaggio di errore.</w:t>
+              <w:t xml:space="preserve">riceve la biografia inserita o modificata dall’utente, verifica la sua lunghezza, </w:t>
+            </w:r>
+            <w:r>
+              <w:rPr>
+                <w:rFonts w:ascii="Helvetica" w:hAnsi="Helvetica" w:cs="Helvetica"/>
+              </w:rPr>
+              <w:t>se</w:t>
+            </w:r>
+            <w:r>
+              <w:rPr>
+                <w:rFonts w:ascii="Helvetica" w:hAnsi="Helvetica" w:cs="Helvetica"/>
+              </w:rPr>
+              <w:t xml:space="preserve"> supera i 150 caratteri, annulla l’inserimento o le modifiche apportate e invia all’utente un messaggio di errore.</w:t>
             </w:r>
           </w:p>
         </w:tc>
@@ -21537,7 +21747,21 @@
               <w:rPr>
                 <w:rFonts w:ascii="Helvetica" w:hAnsi="Helvetica" w:cs="Helvetica"/>
               </w:rPr>
-              <w:t>La password modificata o inserita durante la registrazione è inferiore a 3 caratteri.</w:t>
+              <w:t xml:space="preserve">La password modificata o inserita durante la registrazione è inferiore a </w:t>
+            </w:r>
+            <w:proofErr w:type="gramStart"/>
+            <w:r>
+              <w:rPr>
+                <w:rFonts w:ascii="Helvetica" w:hAnsi="Helvetica" w:cs="Helvetica"/>
+              </w:rPr>
+              <w:t>3</w:t>
+            </w:r>
+            <w:proofErr w:type="gramEnd"/>
+            <w:r>
+              <w:rPr>
+                <w:rFonts w:ascii="Helvetica" w:hAnsi="Helvetica" w:cs="Helvetica"/>
+              </w:rPr>
+              <w:t xml:space="preserve"> caratteri.</w:t>
             </w:r>
           </w:p>
         </w:tc>
@@ -26755,7 +26979,35 @@
               <w:rPr>
                 <w:rFonts w:ascii="Helvetica" w:hAnsi="Helvetica" w:cs="Helvetica"/>
               </w:rPr>
-              <w:t>Questo caso d’uso inizia quando durante la visualizzazione di un post, si aggiunge un Upvote o un Downvote al post</w:t>
+              <w:t xml:space="preserve">Questo caso d’uso inizia quando durante la visualizzazione di un post, si aggiunge un </w:t>
+            </w:r>
+            <w:proofErr w:type="spellStart"/>
+            <w:r>
+              <w:rPr>
+                <w:rFonts w:ascii="Helvetica" w:hAnsi="Helvetica" w:cs="Helvetica"/>
+              </w:rPr>
+              <w:t>Upvote</w:t>
+            </w:r>
+            <w:proofErr w:type="spellEnd"/>
+            <w:r>
+              <w:rPr>
+                <w:rFonts w:ascii="Helvetica" w:hAnsi="Helvetica" w:cs="Helvetica"/>
+              </w:rPr>
+              <w:t xml:space="preserve"> o un </w:t>
+            </w:r>
+            <w:proofErr w:type="spellStart"/>
+            <w:r>
+              <w:rPr>
+                <w:rFonts w:ascii="Helvetica" w:hAnsi="Helvetica" w:cs="Helvetica"/>
+              </w:rPr>
+              <w:t>Downvote</w:t>
+            </w:r>
+            <w:proofErr w:type="spellEnd"/>
+            <w:r>
+              <w:rPr>
+                <w:rFonts w:ascii="Helvetica" w:hAnsi="Helvetica" w:cs="Helvetica"/>
+              </w:rPr>
+              <w:t xml:space="preserve"> al post</w:t>
             </w:r>
           </w:p>
           <w:p>
@@ -26774,7 +27026,21 @@
               <w:rPr>
                 <w:rFonts w:ascii="Helvetica" w:hAnsi="Helvetica" w:cs="Helvetica"/>
               </w:rPr>
-              <w:t>L’Upvote non può essere inserito più volte</w:t>
+              <w:t>L’</w:t>
+            </w:r>
+            <w:proofErr w:type="spellStart"/>
+            <w:r>
+              <w:rPr>
+                <w:rFonts w:ascii="Helvetica" w:hAnsi="Helvetica" w:cs="Helvetica"/>
+              </w:rPr>
+              <w:t>Upvote</w:t>
+            </w:r>
+            <w:proofErr w:type="spellEnd"/>
+            <w:r>
+              <w:rPr>
+                <w:rFonts w:ascii="Helvetica" w:hAnsi="Helvetica" w:cs="Helvetica"/>
+              </w:rPr>
+              <w:t xml:space="preserve"> non può essere inserito più volte</w:t>
             </w:r>
           </w:p>
           <w:p>
@@ -26793,7 +27059,21 @@
               <w:rPr>
                 <w:rFonts w:ascii="Helvetica" w:hAnsi="Helvetica" w:cs="Helvetica"/>
               </w:rPr>
-              <w:t>Il Downvote non può essere inserito più volte</w:t>
+              <w:t xml:space="preserve">Il </w:t>
+            </w:r>
+            <w:proofErr w:type="spellStart"/>
+            <w:r>
+              <w:rPr>
+                <w:rFonts w:ascii="Helvetica" w:hAnsi="Helvetica" w:cs="Helvetica"/>
+              </w:rPr>
+              <w:t>Downvote</w:t>
+            </w:r>
+            <w:proofErr w:type="spellEnd"/>
+            <w:r>
+              <w:rPr>
+                <w:rFonts w:ascii="Helvetica" w:hAnsi="Helvetica" w:cs="Helvetica"/>
+              </w:rPr>
+              <w:t xml:space="preserve"> non può essere inserito più volte</w:t>
             </w:r>
           </w:p>
           <w:p>
@@ -26976,7 +27256,21 @@
               <w:rPr>
                 <w:rFonts w:ascii="Helvetica" w:hAnsi="Helvetica" w:cs="Helvetica"/>
               </w:rPr>
-              <w:t xml:space="preserve"> durante la visualizzazione del post, inserisce un Upvote per approvarlo.</w:t>
+              <w:t xml:space="preserve"> durante la visualizzazione del post, inserisce un </w:t>
+            </w:r>
+            <w:proofErr w:type="spellStart"/>
+            <w:r>
+              <w:rPr>
+                <w:rFonts w:ascii="Helvetica" w:hAnsi="Helvetica" w:cs="Helvetica"/>
+              </w:rPr>
+              <w:t>Upvote</w:t>
+            </w:r>
+            <w:proofErr w:type="spellEnd"/>
+            <w:r>
+              <w:rPr>
+                <w:rFonts w:ascii="Helvetica" w:hAnsi="Helvetica" w:cs="Helvetica"/>
+              </w:rPr>
+              <w:t xml:space="preserve"> per approvarlo.</w:t>
             </w:r>
           </w:p>
         </w:tc>
@@ -27058,7 +27352,63 @@
               <w:rPr>
                 <w:rFonts w:ascii="Helvetica" w:hAnsi="Helvetica" w:cs="Helvetica"/>
               </w:rPr>
-              <w:t xml:space="preserve"> riceve l’inserimento dell’Upvote all’interno del post, e mostra all’utente l’icona dell’aggiunta Upvote modificata, indicando che l’inserimento è avvenuto con successo, e incrementa il numero totale di Upvotes/Downvotes.</w:t>
+              <w:t xml:space="preserve"> riceve l’inserimento dell’</w:t>
+            </w:r>
+            <w:proofErr w:type="spellStart"/>
+            <w:r>
+              <w:rPr>
+                <w:rFonts w:ascii="Helvetica" w:hAnsi="Helvetica" w:cs="Helvetica"/>
+              </w:rPr>
+              <w:t>Upvote</w:t>
+            </w:r>
+            <w:proofErr w:type="spellEnd"/>
+            <w:r>
+              <w:rPr>
+                <w:rFonts w:ascii="Helvetica" w:hAnsi="Helvetica" w:cs="Helvetica"/>
+              </w:rPr>
+              <w:t xml:space="preserve"> all’interno del post, e mostra all’utente l’icona dell’aggiunta </w:t>
+            </w:r>
+            <w:proofErr w:type="spellStart"/>
+            <w:r>
+              <w:rPr>
+                <w:rFonts w:ascii="Helvetica" w:hAnsi="Helvetica" w:cs="Helvetica"/>
+              </w:rPr>
+              <w:t>Upvote</w:t>
+            </w:r>
+            <w:proofErr w:type="spellEnd"/>
+            <w:r>
+              <w:rPr>
+                <w:rFonts w:ascii="Helvetica" w:hAnsi="Helvetica" w:cs="Helvetica"/>
+              </w:rPr>
+              <w:t xml:space="preserve"> modificata, indicando che l’inserimento è avvenuto con successo, e incrementa il numero totale di </w:t>
+            </w:r>
+            <w:proofErr w:type="spellStart"/>
+            <w:r>
+              <w:rPr>
+                <w:rFonts w:ascii="Helvetica" w:hAnsi="Helvetica" w:cs="Helvetica"/>
+              </w:rPr>
+              <w:t>Upvotes</w:t>
+            </w:r>
+            <w:proofErr w:type="spellEnd"/>
+            <w:r>
+              <w:rPr>
+                <w:rFonts w:ascii="Helvetica" w:hAnsi="Helvetica" w:cs="Helvetica"/>
+              </w:rPr>
+              <w:t>/</w:t>
+            </w:r>
+            <w:proofErr w:type="spellStart"/>
+            <w:r>
+              <w:rPr>
+                <w:rFonts w:ascii="Helvetica" w:hAnsi="Helvetica" w:cs="Helvetica"/>
+              </w:rPr>
+              <w:t>Downvotes</w:t>
+            </w:r>
+            <w:proofErr w:type="spellEnd"/>
+            <w:r>
+              <w:rPr>
+                <w:rFonts w:ascii="Helvetica" w:hAnsi="Helvetica" w:cs="Helvetica"/>
+              </w:rPr>
+              <w:t>.</w:t>
             </w:r>
           </w:p>
         </w:tc>
@@ -27098,7 +27448,35 @@
               <w:rPr>
                 <w:rFonts w:ascii="Helvetica" w:hAnsi="Helvetica" w:cs="Helvetica"/>
               </w:rPr>
-              <w:t xml:space="preserve"> riceve conferma della sua selezione notando il cambiamento dell’icona per l’aggiunta degli Upvotes, ma l’utente desidera correggere la sua selezione, inserisce quindi un Downvote.</w:t>
+              <w:t xml:space="preserve"> riceve conferma della sua selezione notando il cambiamento dell’icona per l’aggiunta degli </w:t>
+            </w:r>
+            <w:proofErr w:type="spellStart"/>
+            <w:r>
+              <w:rPr>
+                <w:rFonts w:ascii="Helvetica" w:hAnsi="Helvetica" w:cs="Helvetica"/>
+              </w:rPr>
+              <w:t>Upvotes</w:t>
+            </w:r>
+            <w:proofErr w:type="spellEnd"/>
+            <w:r>
+              <w:rPr>
+                <w:rFonts w:ascii="Helvetica" w:hAnsi="Helvetica" w:cs="Helvetica"/>
+              </w:rPr>
+              <w:t xml:space="preserve">, ma l’utente desidera correggere la sua selezione, inserisce quindi un </w:t>
+            </w:r>
+            <w:proofErr w:type="spellStart"/>
+            <w:r>
+              <w:rPr>
+                <w:rFonts w:ascii="Helvetica" w:hAnsi="Helvetica" w:cs="Helvetica"/>
+              </w:rPr>
+              <w:t>Downvote</w:t>
+            </w:r>
+            <w:proofErr w:type="spellEnd"/>
+            <w:r>
+              <w:rPr>
+                <w:rFonts w:ascii="Helvetica" w:hAnsi="Helvetica" w:cs="Helvetica"/>
+              </w:rPr>
+              <w:t>.</w:t>
             </w:r>
           </w:p>
         </w:tc>
@@ -27173,7 +27551,91 @@
               <w:rPr>
                 <w:rFonts w:ascii="Helvetica" w:hAnsi="Helvetica" w:cs="Helvetica"/>
               </w:rPr>
-              <w:t xml:space="preserve"> rimuove l’aggiunta dell’Upvote, decrementa il numero totale di Upvotes/Downvote, mostra all’utente l’icona dell’aggiunta Downvote modificata, indicando che l’inserimento di quest’ultimo è avvenuto con successo e decrementa il numero totale di Upvotes/Downvotes.</w:t>
+              <w:t xml:space="preserve"> rimuove l’aggiunta dell’</w:t>
+            </w:r>
+            <w:proofErr w:type="spellStart"/>
+            <w:r>
+              <w:rPr>
+                <w:rFonts w:ascii="Helvetica" w:hAnsi="Helvetica" w:cs="Helvetica"/>
+              </w:rPr>
+              <w:t>Upvote</w:t>
+            </w:r>
+            <w:proofErr w:type="spellEnd"/>
+            <w:r>
+              <w:rPr>
+                <w:rFonts w:ascii="Helvetica" w:hAnsi="Helvetica" w:cs="Helvetica"/>
+              </w:rPr>
+              <w:t xml:space="preserve">, decrementa il numero totale di </w:t>
+            </w:r>
+            <w:proofErr w:type="spellStart"/>
+            <w:r>
+              <w:rPr>
+                <w:rFonts w:ascii="Helvetica" w:hAnsi="Helvetica" w:cs="Helvetica"/>
+              </w:rPr>
+              <w:t>Upvotes</w:t>
+            </w:r>
+            <w:proofErr w:type="spellEnd"/>
+            <w:r>
+              <w:rPr>
+                <w:rFonts w:ascii="Helvetica" w:hAnsi="Helvetica" w:cs="Helvetica"/>
+              </w:rPr>
+              <w:t>/</w:t>
+            </w:r>
+            <w:proofErr w:type="spellStart"/>
+            <w:r>
+              <w:rPr>
+                <w:rFonts w:ascii="Helvetica" w:hAnsi="Helvetica" w:cs="Helvetica"/>
+              </w:rPr>
+              <w:t>Downvote</w:t>
+            </w:r>
+            <w:proofErr w:type="spellEnd"/>
+            <w:r>
+              <w:rPr>
+                <w:rFonts w:ascii="Helvetica" w:hAnsi="Helvetica" w:cs="Helvetica"/>
+              </w:rPr>
+              <w:t xml:space="preserve">, mostra all’utente l’icona dell’aggiunta </w:t>
+            </w:r>
+            <w:proofErr w:type="spellStart"/>
+            <w:r>
+              <w:rPr>
+                <w:rFonts w:ascii="Helvetica" w:hAnsi="Helvetica" w:cs="Helvetica"/>
+              </w:rPr>
+              <w:t>Downvote</w:t>
+            </w:r>
+            <w:proofErr w:type="spellEnd"/>
+            <w:r>
+              <w:rPr>
+                <w:rFonts w:ascii="Helvetica" w:hAnsi="Helvetica" w:cs="Helvetica"/>
+              </w:rPr>
+              <w:t xml:space="preserve"> modificata, indicando che l’inserimento di quest’ultimo è avvenuto con successo e decrementa il numero totale di </w:t>
+            </w:r>
+            <w:proofErr w:type="spellStart"/>
+            <w:r>
+              <w:rPr>
+                <w:rFonts w:ascii="Helvetica" w:hAnsi="Helvetica" w:cs="Helvetica"/>
+              </w:rPr>
+              <w:t>Upvotes</w:t>
+            </w:r>
+            <w:proofErr w:type="spellEnd"/>
+            <w:r>
+              <w:rPr>
+                <w:rFonts w:ascii="Helvetica" w:hAnsi="Helvetica" w:cs="Helvetica"/>
+              </w:rPr>
+              <w:t>/</w:t>
+            </w:r>
+            <w:proofErr w:type="spellStart"/>
+            <w:r>
+              <w:rPr>
+                <w:rFonts w:ascii="Helvetica" w:hAnsi="Helvetica" w:cs="Helvetica"/>
+              </w:rPr>
+              <w:t>Downvotes</w:t>
+            </w:r>
+            <w:proofErr w:type="spellEnd"/>
+            <w:r>
+              <w:rPr>
+                <w:rFonts w:ascii="Helvetica" w:hAnsi="Helvetica" w:cs="Helvetica"/>
+              </w:rPr>
+              <w:t>.</w:t>
             </w:r>
           </w:p>
         </w:tc>
@@ -27222,7 +27684,49 @@
                 <w:rFonts w:ascii="Helvetica" w:hAnsi="Helvetica" w:cs="Helvetica"/>
               </w:rPr>
               <w:lastRenderedPageBreak/>
-              <w:t>sua selezione cambiata notando il cambiamento dell’icona per l’aggiunta degli Downvotes e il numero totale degli Upvotes/Downvotes diminuito.</w:t>
+              <w:t xml:space="preserve">sua selezione cambiata notando il cambiamento dell’icona per l’aggiunta degli </w:t>
+            </w:r>
+            <w:proofErr w:type="spellStart"/>
+            <w:r>
+              <w:rPr>
+                <w:rFonts w:ascii="Helvetica" w:hAnsi="Helvetica" w:cs="Helvetica"/>
+              </w:rPr>
+              <w:t>Downvotes</w:t>
+            </w:r>
+            <w:proofErr w:type="spellEnd"/>
+            <w:r>
+              <w:rPr>
+                <w:rFonts w:ascii="Helvetica" w:hAnsi="Helvetica" w:cs="Helvetica"/>
+              </w:rPr>
+              <w:t xml:space="preserve"> e il numero totale degli </w:t>
+            </w:r>
+            <w:proofErr w:type="spellStart"/>
+            <w:r>
+              <w:rPr>
+                <w:rFonts w:ascii="Helvetica" w:hAnsi="Helvetica" w:cs="Helvetica"/>
+              </w:rPr>
+              <w:t>Upvotes</w:t>
+            </w:r>
+            <w:proofErr w:type="spellEnd"/>
+            <w:r>
+              <w:rPr>
+                <w:rFonts w:ascii="Helvetica" w:hAnsi="Helvetica" w:cs="Helvetica"/>
+              </w:rPr>
+              <w:t>/</w:t>
+            </w:r>
+            <w:proofErr w:type="spellStart"/>
+            <w:r>
+              <w:rPr>
+                <w:rFonts w:ascii="Helvetica" w:hAnsi="Helvetica" w:cs="Helvetica"/>
+              </w:rPr>
+              <w:t>Downvotes</w:t>
+            </w:r>
+            <w:proofErr w:type="spellEnd"/>
+            <w:r>
+              <w:rPr>
+                <w:rFonts w:ascii="Helvetica" w:hAnsi="Helvetica" w:cs="Helvetica"/>
+              </w:rPr>
+              <w:t xml:space="preserve"> diminuito.</w:t>
             </w:r>
           </w:p>
         </w:tc>
@@ -27296,8 +27800,30 @@
               <w:rPr>
                 <w:rFonts w:ascii="Helvetica" w:hAnsi="Helvetica" w:cs="Helvetica"/>
               </w:rPr>
-              <w:t>Questo caso d’uso termina quando si seleziona l’aggiunta di un Upvote o di un Downvote</w:t>
-            </w:r>
+              <w:t xml:space="preserve">Questo caso d’uso termina quando si seleziona l’aggiunta di un </w:t>
+            </w:r>
+            <w:proofErr w:type="spellStart"/>
+            <w:r>
+              <w:rPr>
+                <w:rFonts w:ascii="Helvetica" w:hAnsi="Helvetica" w:cs="Helvetica"/>
+              </w:rPr>
+              <w:t>Upvote</w:t>
+            </w:r>
+            <w:proofErr w:type="spellEnd"/>
+            <w:r>
+              <w:rPr>
+                <w:rFonts w:ascii="Helvetica" w:hAnsi="Helvetica" w:cs="Helvetica"/>
+              </w:rPr>
+              <w:t xml:space="preserve"> o di un </w:t>
+            </w:r>
+            <w:proofErr w:type="spellStart"/>
+            <w:r>
+              <w:rPr>
+                <w:rFonts w:ascii="Helvetica" w:hAnsi="Helvetica" w:cs="Helvetica"/>
+              </w:rPr>
+              <w:t>Downvote</w:t>
+            </w:r>
+            <w:proofErr w:type="spellEnd"/>
           </w:p>
           <w:p>
             <w:pPr>
@@ -28188,7 +28714,15 @@
               <w:rPr>
                 <w:rFonts w:ascii="Helvetica" w:hAnsi="Helvetica" w:cs="Helvetica"/>
               </w:rPr>
-              <w:t>Se durante la modifica della didascalia l’utente decide di tornare indietro e annullare la modifica.</w:t>
+              <w:t>Se durante la modifica dell</w:t>
+            </w:r>
+            <w:bookmarkStart w:id="1" w:name="_GoBack"/>
+            <w:bookmarkEnd w:id="1"/>
+            <w:r>
+              <w:rPr>
+                <w:rFonts w:ascii="Helvetica" w:hAnsi="Helvetica" w:cs="Helvetica"/>
+              </w:rPr>
+              <w:t>a didascalia l’utente decide di tornare indietro e annullare la modifica.</w:t>
             </w:r>
           </w:p>
         </w:tc>
@@ -28232,6 +28766,12 @@
                 <w:rFonts w:ascii="Helvetica" w:hAnsi="Helvetica" w:cs="Helvetica"/>
               </w:rPr>
             </w:pPr>
+            <w:r>
+              <w:rPr>
+                <w:rFonts w:ascii="Helvetica" w:hAnsi="Helvetica" w:cs="Helvetica"/>
+              </w:rPr>
+              <w:t>Quando la didascalia supera i 150 caratteri, si prosegue con il caso d’uso: ErroreDidascalia.</w:t>
+            </w:r>
           </w:p>
         </w:tc>
       </w:tr>
@@ -28796,7 +29336,19 @@
               <w:rPr>
                 <w:rFonts w:ascii="Helvetica" w:hAnsi="Helvetica" w:cs="Helvetica"/>
               </w:rPr>
-              <w:t xml:space="preserve"> riceve la conferma dell’inserimento del commento dell’utente, verifica se soddisfa tutti i requisiti richiesti, e spedisce un messaggio di errore all’utente.</w:t>
+              <w:t xml:space="preserve"> riceve la conferma dell’inserimento del commento dell’utente, verifica se soddisfa tutti i requisiti richiesti</w:t>
+            </w:r>
+            <w:r>
+              <w:rPr>
+                <w:rFonts w:ascii="Helvetica" w:hAnsi="Helvetica" w:cs="Helvetica"/>
+              </w:rPr>
+              <w:t xml:space="preserve"> </w:t>
+            </w:r>
+            <w:r>
+              <w:rPr>
+                <w:rFonts w:ascii="Helvetica" w:hAnsi="Helvetica" w:cs="Helvetica"/>
+              </w:rPr>
+              <w:t>e spedisce un messaggio di errore all’utente.</w:t>
             </w:r>
           </w:p>
         </w:tc>
@@ -29843,65 +30395,6 @@
         </w:rPr>
       </w:pPr>
     </w:p>
-    <w:p>
-      <w:pPr>
-        <w:rPr>
-          <w:rFonts w:ascii="Helvetica" w:hAnsi="Helvetica" w:cs="Helvetica"/>
-          <w:color w:val="1F4E79" w:themeColor="accent5" w:themeShade="80"/>
-          <w:sz w:val="32"/>
-          <w:szCs w:val="32"/>
-        </w:rPr>
-      </w:pPr>
-    </w:p>
-    <w:p>
-      <w:pPr>
-        <w:rPr>
-          <w:rFonts w:ascii="Helvetica" w:hAnsi="Helvetica" w:cs="Helvetica"/>
-          <w:color w:val="1F4E79" w:themeColor="accent5" w:themeShade="80"/>
-          <w:sz w:val="32"/>
-          <w:szCs w:val="32"/>
-        </w:rPr>
-      </w:pPr>
-    </w:p>
-    <w:p>
-      <w:pPr>
-        <w:rPr>
-          <w:rFonts w:ascii="Helvetica" w:hAnsi="Helvetica" w:cs="Helvetica"/>
-          <w:color w:val="1F4E79" w:themeColor="accent5" w:themeShade="80"/>
-          <w:sz w:val="32"/>
-          <w:szCs w:val="32"/>
-        </w:rPr>
-      </w:pPr>
-    </w:p>
-    <w:p>
-      <w:pPr>
-        <w:rPr>
-          <w:rFonts w:ascii="Helvetica" w:hAnsi="Helvetica" w:cs="Helvetica"/>
-          <w:color w:val="1F4E79" w:themeColor="accent5" w:themeShade="80"/>
-          <w:sz w:val="32"/>
-          <w:szCs w:val="32"/>
-        </w:rPr>
-      </w:pPr>
-    </w:p>
-    <w:p>
-      <w:pPr>
-        <w:rPr>
-          <w:rFonts w:ascii="Helvetica" w:hAnsi="Helvetica" w:cs="Helvetica"/>
-          <w:color w:val="FF0000"/>
-          <w:sz w:val="32"/>
-          <w:szCs w:val="32"/>
-        </w:rPr>
-      </w:pPr>
-      <w:r>
-        <w:rPr>
-          <w:rFonts w:ascii="Helvetica" w:hAnsi="Helvetica" w:cs="Helvetica"/>
-          <w:color w:val="FF0000"/>
-          <w:sz w:val="32"/>
-          <w:szCs w:val="32"/>
-        </w:rPr>
-        <w:t>UC – 4: Gestione Ricerca</w:t>
-      </w:r>
-    </w:p>
     <w:tbl>
       <w:tblPr>
         <w:tblStyle w:val="Grigliatabella"/>
@@ -29961,7 +30454,15 @@
                 <w:b/>
                 <w:bCs/>
               </w:rPr>
-              <w:t>RicercaUtente</w:t>
+              <w:t>Error</w:t>
+            </w:r>
+            <w:r>
+              <w:rPr>
+                <w:rFonts w:ascii="Helvetica" w:hAnsi="Helvetica" w:cs="Helvetica"/>
+                <w:b/>
+                <w:bCs/>
+              </w:rPr>
+              <w:t>eDidascalia</w:t>
             </w:r>
           </w:p>
         </w:tc>
@@ -30014,7 +30515,23 @@
                 <w:b/>
                 <w:bCs/>
               </w:rPr>
-              <w:t>UC – 4.1</w:t>
+              <w:t xml:space="preserve">UC – </w:t>
+            </w:r>
+            <w:r>
+              <w:rPr>
+                <w:rFonts w:ascii="Helvetica" w:hAnsi="Helvetica" w:cs="Helvetica"/>
+                <w:b/>
+                <w:bCs/>
+              </w:rPr>
+              <w:t>3.</w:t>
+            </w:r>
+            <w:r>
+              <w:rPr>
+                <w:rFonts w:ascii="Helvetica" w:hAnsi="Helvetica" w:cs="Helvetica"/>
+                <w:b/>
+                <w:bCs/>
+              </w:rPr>
+              <w:t>10</w:t>
             </w:r>
           </w:p>
         </w:tc>
@@ -30068,7 +30585,7 @@
               <w:rPr>
                 <w:rFonts w:ascii="Helvetica" w:hAnsi="Helvetica" w:cs="Helvetica"/>
               </w:rPr>
-              <w:t xml:space="preserve"> (Davide e Domenico nello scenario 1)</w:t>
+              <w:t xml:space="preserve"> (Davide nello scenario 1)</w:t>
             </w:r>
           </w:p>
         </w:tc>
@@ -30105,50 +30622,51 @@
           </w:tcPr>
           <w:p>
             <w:pPr>
-              <w:pStyle w:val="Paragrafoelenco"/>
-              <w:numPr>
-                <w:ilvl w:val="0"/>
-                <w:numId w:val="29"/>
-              </w:numPr>
-              <w:rPr>
-                <w:rFonts w:ascii="Helvetica" w:hAnsi="Helvetica" w:cs="Helvetica"/>
-              </w:rPr>
-            </w:pPr>
-            <w:r>
-              <w:rPr>
-                <w:rFonts w:ascii="Helvetica" w:hAnsi="Helvetica" w:cs="Helvetica"/>
-              </w:rPr>
-              <w:t>Questo caso d’uso inizia quando l’utente vuole ricercare un utente per username</w:t>
-            </w:r>
-            <w:r>
-              <w:rPr>
-                <w:rFonts w:ascii="Helvetica" w:hAnsi="Helvetica" w:cs="Helvetica"/>
-              </w:rPr>
-              <w:t>.</w:t>
-            </w:r>
-          </w:p>
-          <w:p>
-            <w:pPr>
-              <w:pStyle w:val="Paragrafoelenco"/>
-              <w:numPr>
-                <w:ilvl w:val="0"/>
-                <w:numId w:val="29"/>
-              </w:numPr>
-              <w:rPr>
-                <w:rFonts w:ascii="Helvetica" w:hAnsi="Helvetica" w:cs="Helvetica"/>
-              </w:rPr>
-            </w:pPr>
-            <w:r>
-              <w:rPr>
-                <w:rFonts w:ascii="Helvetica" w:hAnsi="Helvetica" w:cs="Helvetica"/>
-              </w:rPr>
-              <w:t>L’utente deve avere effettuato l’accesso</w:t>
-            </w:r>
-            <w:r>
-              <w:rPr>
-                <w:rFonts w:ascii="Helvetica" w:hAnsi="Helvetica" w:cs="Helvetica"/>
-              </w:rPr>
-              <w:t>.</w:t>
+              <w:rPr>
+                <w:rFonts w:ascii="Helvetica" w:hAnsi="Helvetica" w:cs="Helvetica"/>
+              </w:rPr>
+            </w:pPr>
+            <w:r>
+              <w:rPr>
+                <w:rFonts w:ascii="Helvetica" w:hAnsi="Helvetica" w:cs="Helvetica"/>
+              </w:rPr>
+              <w:t>Questo caso d’uso inizia quando viene inser</w:t>
+            </w:r>
+            <w:r>
+              <w:rPr>
+                <w:rFonts w:ascii="Helvetica" w:hAnsi="Helvetica" w:cs="Helvetica"/>
+              </w:rPr>
+              <w:t>ita una didascalia</w:t>
+            </w:r>
+            <w:r>
+              <w:rPr>
+                <w:rFonts w:ascii="Helvetica" w:hAnsi="Helvetica" w:cs="Helvetica"/>
+              </w:rPr>
+              <w:t xml:space="preserve"> ad un post, </w:t>
+            </w:r>
+            <w:r>
+              <w:rPr>
+                <w:rFonts w:ascii="Helvetica" w:hAnsi="Helvetica" w:cs="Helvetica"/>
+              </w:rPr>
+              <w:t>che</w:t>
+            </w:r>
+            <w:r>
+              <w:rPr>
+                <w:rFonts w:ascii="Helvetica" w:hAnsi="Helvetica" w:cs="Helvetica"/>
+              </w:rPr>
+              <w:t xml:space="preserve"> supera i 1</w:t>
+            </w:r>
+            <w:r>
+              <w:rPr>
+                <w:rFonts w:ascii="Helvetica" w:hAnsi="Helvetica" w:cs="Helvetica"/>
+              </w:rPr>
+              <w:t>5</w:t>
+            </w:r>
+            <w:r>
+              <w:rPr>
+                <w:rFonts w:ascii="Helvetica" w:hAnsi="Helvetica" w:cs="Helvetica"/>
+              </w:rPr>
+              <w:t>0 caratteri.</w:t>
             </w:r>
           </w:p>
         </w:tc>
@@ -30294,20 +30812,6 @@
                 <w:color w:val="1F4E79" w:themeColor="accent5" w:themeShade="80"/>
               </w:rPr>
             </w:pPr>
-            <w:r>
-              <w:rPr>
-                <w:rFonts w:ascii="Helvetica" w:hAnsi="Helvetica" w:cs="Helvetica"/>
-                <w:b/>
-                <w:bCs/>
-              </w:rPr>
-              <w:t>L’utente Exigram</w:t>
-            </w:r>
-            <w:r>
-              <w:rPr>
-                <w:rFonts w:ascii="Helvetica" w:hAnsi="Helvetica" w:cs="Helvetica"/>
-              </w:rPr>
-              <w:t xml:space="preserve"> vuole ricercare l’account di un suo amico, Domenico, su Exigram, inserisce nella casella per la ricerca, il suo username.</w:t>
-            </w:r>
           </w:p>
         </w:tc>
         <w:tc>
@@ -30323,11 +30827,34 @@
             <w:pPr>
               <w:rPr>
                 <w:rFonts w:ascii="Helvetica" w:hAnsi="Helvetica" w:cs="Helvetica"/>
-                <w:color w:val="1F4E79" w:themeColor="accent5" w:themeShade="80"/>
-                <w:sz w:val="32"/>
-                <w:szCs w:val="32"/>
-              </w:rPr>
-            </w:pPr>
+              </w:rPr>
+            </w:pPr>
+            <w:r>
+              <w:rPr>
+                <w:rFonts w:ascii="Helvetica" w:hAnsi="Helvetica" w:cs="Helvetica"/>
+              </w:rPr>
+              <w:t xml:space="preserve">Il </w:t>
+            </w:r>
+            <w:r>
+              <w:rPr>
+                <w:rFonts w:ascii="Helvetica" w:hAnsi="Helvetica" w:cs="Helvetica"/>
+                <w:b/>
+                <w:bCs/>
+              </w:rPr>
+              <w:t>sistema</w:t>
+            </w:r>
+            <w:r>
+              <w:rPr>
+                <w:rFonts w:ascii="Helvetica" w:hAnsi="Helvetica" w:cs="Helvetica"/>
+              </w:rPr>
+              <w:t xml:space="preserve"> </w:t>
+            </w:r>
+            <w:r>
+              <w:rPr>
+                <w:rFonts w:ascii="Helvetica" w:hAnsi="Helvetica" w:cs="Helvetica"/>
+              </w:rPr>
+              <w:t>riceve la didascalia inserita dall’utente da aggiungere al post, verifica la lunghezza della didascalia, che supera i 150 caratteri, annulla l’operazione e invia all’utente un messaggio di errore.</w:t>
+            </w:r>
           </w:p>
         </w:tc>
       </w:tr>
@@ -30349,47 +30876,36 @@
           </w:tcPr>
           <w:p>
             <w:pPr>
-              <w:ind w:left="-5"/>
-              <w:rPr>
-                <w:rFonts w:ascii="Helvetica" w:hAnsi="Helvetica" w:cs="Helvetica"/>
-                <w:color w:val="1F4E79" w:themeColor="accent5" w:themeShade="80"/>
-                <w:sz w:val="32"/>
-                <w:szCs w:val="32"/>
-              </w:rPr>
-            </w:pPr>
-          </w:p>
-        </w:tc>
-        <w:tc>
-          <w:tcPr>
-            <w:tcW w:w="5070" w:type="dxa"/>
-          </w:tcPr>
-          <w:p>
-            <w:pPr>
-              <w:ind w:left="-5"/>
-              <w:rPr>
-                <w:rFonts w:ascii="Helvetica" w:hAnsi="Helvetica" w:cs="Helvetica"/>
-              </w:rPr>
-            </w:pPr>
-            <w:r>
-              <w:rPr>
-                <w:rFonts w:ascii="Helvetica" w:hAnsi="Helvetica" w:cs="Helvetica"/>
-              </w:rPr>
-              <w:t xml:space="preserve">Ricevuto l’username, il </w:t>
-            </w:r>
+              <w:rPr>
+                <w:rFonts w:ascii="Helvetica" w:hAnsi="Helvetica" w:cs="Helvetica"/>
+              </w:rPr>
+            </w:pPr>
             <w:r>
               <w:rPr>
                 <w:rFonts w:ascii="Helvetica" w:hAnsi="Helvetica" w:cs="Helvetica"/>
                 <w:b/>
                 <w:bCs/>
               </w:rPr>
-              <w:t>sistema</w:t>
-            </w:r>
-            <w:r>
-              <w:rPr>
-                <w:rFonts w:ascii="Helvetica" w:hAnsi="Helvetica" w:cs="Helvetica"/>
-              </w:rPr>
-              <w:t xml:space="preserve"> esegue la ricerca per username, e restituisce tutti gli account Exigram contenenti l’username ricercato in una lista.</w:t>
-            </w:r>
+              <w:t>L’utente Exigram</w:t>
+            </w:r>
+            <w:r>
+              <w:rPr>
+                <w:rFonts w:ascii="Helvetica" w:hAnsi="Helvetica" w:cs="Helvetica"/>
+              </w:rPr>
+              <w:t xml:space="preserve"> visualizza il messaggio d’errore e conferma di averlo visualizzato.</w:t>
+            </w:r>
+          </w:p>
+        </w:tc>
+        <w:tc>
+          <w:tcPr>
+            <w:tcW w:w="5070" w:type="dxa"/>
+          </w:tcPr>
+          <w:p>
+            <w:pPr>
+              <w:rPr>
+                <w:rFonts w:ascii="Helvetica" w:hAnsi="Helvetica" w:cs="Helvetica"/>
+              </w:rPr>
+            </w:pPr>
           </w:p>
         </w:tc>
       </w:tr>
@@ -30406,66 +30922,6 @@
         </w:trPr>
         <w:tc>
           <w:tcPr>
-            <w:tcW w:w="4558" w:type="dxa"/>
-            <w:gridSpan w:val="2"/>
-          </w:tcPr>
-          <w:p>
-            <w:pPr>
-              <w:ind w:left="-5"/>
-              <w:rPr>
-                <w:rFonts w:ascii="Helvetica" w:hAnsi="Helvetica" w:cs="Helvetica"/>
-              </w:rPr>
-            </w:pPr>
-            <w:r>
-              <w:rPr>
-                <w:rFonts w:ascii="Helvetica" w:hAnsi="Helvetica" w:cs="Helvetica"/>
-              </w:rPr>
-              <w:t xml:space="preserve">Visualizzando i risultati, </w:t>
-            </w:r>
-            <w:r>
-              <w:rPr>
-                <w:rFonts w:ascii="Helvetica" w:hAnsi="Helvetica" w:cs="Helvetica"/>
-                <w:b/>
-                <w:bCs/>
-              </w:rPr>
-              <w:t>l’utente Exigram</w:t>
-            </w:r>
-            <w:r>
-              <w:rPr>
-                <w:rFonts w:ascii="Helvetica" w:hAnsi="Helvetica" w:cs="Helvetica"/>
-              </w:rPr>
-              <w:t xml:space="preserve"> riconosce il suo compagno, avendo conferma della ricerca che ha avuto successo.</w:t>
-            </w:r>
-          </w:p>
-        </w:tc>
-        <w:tc>
-          <w:tcPr>
-            <w:tcW w:w="5070" w:type="dxa"/>
-          </w:tcPr>
-          <w:p>
-            <w:pPr>
-              <w:ind w:left="-5"/>
-              <w:rPr>
-                <w:rFonts w:ascii="Helvetica" w:hAnsi="Helvetica" w:cs="Helvetica"/>
-                <w:color w:val="1F4E79" w:themeColor="accent5" w:themeShade="80"/>
-              </w:rPr>
-            </w:pPr>
-          </w:p>
-        </w:tc>
-      </w:tr>
-      <w:tr>
-        <w:tblPrEx>
-          <w:tblCellMar>
-            <w:left w:w="70" w:type="dxa"/>
-            <w:right w:w="70" w:type="dxa"/>
-          </w:tblCellMar>
-          <w:tblLook w:val="0000" w:firstRow="0" w:lastRow="0" w:firstColumn="0" w:lastColumn="0" w:noHBand="0" w:noVBand="0"/>
-        </w:tblPrEx>
-        <w:trPr>
-          <w:trHeight w:val="392"/>
-        </w:trPr>
-        <w:tc>
-          <w:tcPr>
             <w:tcW w:w="3397" w:type="dxa"/>
           </w:tcPr>
           <w:p>
@@ -30495,40 +30951,15 @@
           </w:tcPr>
           <w:p>
             <w:pPr>
-              <w:pStyle w:val="Paragrafoelenco"/>
-              <w:numPr>
-                <w:ilvl w:val="0"/>
-                <w:numId w:val="11"/>
-              </w:numPr>
-              <w:spacing w:after="0" w:line="240" w:lineRule="auto"/>
-              <w:rPr>
-                <w:rFonts w:ascii="Helvetica" w:hAnsi="Helvetica" w:cs="Helvetica"/>
-              </w:rPr>
-            </w:pPr>
-            <w:r>
-              <w:rPr>
-                <w:rFonts w:ascii="Helvetica" w:hAnsi="Helvetica" w:cs="Helvetica"/>
-              </w:rPr>
-              <w:t>Questo caso d’uso termina quando la ricerca non mostra alcun utente</w:t>
-            </w:r>
-          </w:p>
-          <w:p>
-            <w:pPr>
-              <w:pStyle w:val="Paragrafoelenco"/>
-              <w:numPr>
-                <w:ilvl w:val="0"/>
-                <w:numId w:val="11"/>
-              </w:numPr>
-              <w:spacing w:after="0" w:line="240" w:lineRule="auto"/>
-              <w:rPr>
-                <w:rFonts w:ascii="Helvetica" w:hAnsi="Helvetica" w:cs="Helvetica"/>
-              </w:rPr>
-            </w:pPr>
-            <w:r>
-              <w:rPr>
-                <w:rFonts w:ascii="Helvetica" w:hAnsi="Helvetica" w:cs="Helvetica"/>
-              </w:rPr>
-              <w:t>Il sistema restituisce tutti i risultati correttamente</w:t>
+              <w:rPr>
+                <w:rFonts w:ascii="Helvetica" w:hAnsi="Helvetica" w:cs="Helvetica"/>
+              </w:rPr>
+            </w:pPr>
+            <w:r>
+              <w:rPr>
+                <w:rFonts w:ascii="Helvetica" w:hAnsi="Helvetica" w:cs="Helvetica"/>
+              </w:rPr>
+              <w:t>Questo caso d’uso termina quando viene visualizzato all’utente un messaggio di errore.</w:t>
             </w:r>
           </w:p>
         </w:tc>
@@ -30680,61 +31111,20 @@
       <w:pPr>
         <w:rPr>
           <w:rFonts w:ascii="Helvetica" w:hAnsi="Helvetica" w:cs="Helvetica"/>
-          <w:color w:val="1F4E79" w:themeColor="accent5" w:themeShade="80"/>
-          <w:sz w:val="32"/>
-          <w:szCs w:val="32"/>
-        </w:rPr>
-      </w:pPr>
-    </w:p>
-    <w:p>
-      <w:pPr>
-        <w:rPr>
-          <w:rFonts w:ascii="Helvetica" w:hAnsi="Helvetica" w:cs="Helvetica"/>
-          <w:color w:val="1F4E79" w:themeColor="accent5" w:themeShade="80"/>
-          <w:sz w:val="32"/>
-          <w:szCs w:val="32"/>
-        </w:rPr>
-      </w:pPr>
-    </w:p>
-    <w:p>
-      <w:pPr>
-        <w:rPr>
-          <w:rFonts w:ascii="Helvetica" w:hAnsi="Helvetica" w:cs="Helvetica"/>
-          <w:color w:val="1F4E79" w:themeColor="accent5" w:themeShade="80"/>
-          <w:sz w:val="32"/>
-          <w:szCs w:val="32"/>
-        </w:rPr>
-      </w:pPr>
-    </w:p>
-    <w:p>
-      <w:pPr>
-        <w:rPr>
-          <w:rFonts w:ascii="Helvetica" w:hAnsi="Helvetica" w:cs="Helvetica"/>
-          <w:color w:val="1F4E79" w:themeColor="accent5" w:themeShade="80"/>
-          <w:sz w:val="32"/>
-          <w:szCs w:val="32"/>
-        </w:rPr>
-      </w:pPr>
-    </w:p>
-    <w:p>
-      <w:pPr>
-        <w:rPr>
-          <w:rFonts w:ascii="Helvetica" w:hAnsi="Helvetica" w:cs="Helvetica"/>
-          <w:color w:val="1F4E79" w:themeColor="accent5" w:themeShade="80"/>
-          <w:sz w:val="32"/>
-          <w:szCs w:val="32"/>
-        </w:rPr>
-      </w:pPr>
-    </w:p>
-    <w:p>
-      <w:pPr>
-        <w:rPr>
-          <w:rFonts w:ascii="Helvetica" w:hAnsi="Helvetica" w:cs="Helvetica"/>
-          <w:color w:val="1F4E79" w:themeColor="accent5" w:themeShade="80"/>
-          <w:sz w:val="32"/>
-          <w:szCs w:val="32"/>
-        </w:rPr>
-      </w:pPr>
+          <w:color w:val="FF0000"/>
+          <w:sz w:val="32"/>
+          <w:szCs w:val="32"/>
+        </w:rPr>
+      </w:pPr>
+      <w:r>
+        <w:rPr>
+          <w:rFonts w:ascii="Helvetica" w:hAnsi="Helvetica" w:cs="Helvetica"/>
+          <w:color w:val="FF0000"/>
+          <w:sz w:val="32"/>
+          <w:szCs w:val="32"/>
+        </w:rPr>
+        <w:t>UC – 4: Gestione Ricerca</w:t>
+      </w:r>
     </w:p>
     <w:tbl>
       <w:tblPr>
@@ -30795,7 +31185,7 @@
                 <w:b/>
                 <w:bCs/>
               </w:rPr>
-              <w:t>RicercaTag</w:t>
+              <w:t>RicercaUtente</w:t>
             </w:r>
           </w:p>
         </w:tc>
@@ -30824,6 +31214,7 @@
                 <w:sz w:val="32"/>
                 <w:szCs w:val="32"/>
               </w:rPr>
+              <w:lastRenderedPageBreak/>
               <w:t>ID</w:t>
             </w:r>
           </w:p>
@@ -30848,7 +31239,7 @@
                 <w:b/>
                 <w:bCs/>
               </w:rPr>
-              <w:t>UC – 4.2</w:t>
+              <w:t>UC – 4.1</w:t>
             </w:r>
           </w:p>
         </w:tc>
@@ -30902,7 +31293,7 @@
               <w:rPr>
                 <w:rFonts w:ascii="Helvetica" w:hAnsi="Helvetica" w:cs="Helvetica"/>
               </w:rPr>
-              <w:t xml:space="preserve"> (Davide nello scenario 1)</w:t>
+              <w:t xml:space="preserve"> (Davide e Domenico nello scenario 1)</w:t>
             </w:r>
           </w:p>
         </w:tc>
@@ -30942,7 +31333,7 @@
               <w:pStyle w:val="Paragrafoelenco"/>
               <w:numPr>
                 <w:ilvl w:val="0"/>
-                <w:numId w:val="30"/>
+                <w:numId w:val="29"/>
               </w:numPr>
               <w:rPr>
                 <w:rFonts w:ascii="Helvetica" w:hAnsi="Helvetica" w:cs="Helvetica"/>
@@ -30952,7 +31343,7 @@
               <w:rPr>
                 <w:rFonts w:ascii="Helvetica" w:hAnsi="Helvetica" w:cs="Helvetica"/>
               </w:rPr>
-              <w:t>Questo caso d’uso inizia quando l’utente desidera ricercare un post con un determinato tag</w:t>
+              <w:t>Questo caso d’uso inizia quando l’utente vuole ricercare un utente per username</w:t>
             </w:r>
             <w:r>
               <w:rPr>
@@ -30966,7 +31357,7 @@
               <w:pStyle w:val="Paragrafoelenco"/>
               <w:numPr>
                 <w:ilvl w:val="0"/>
-                <w:numId w:val="30"/>
+                <w:numId w:val="29"/>
               </w:numPr>
               <w:rPr>
                 <w:rFonts w:ascii="Helvetica" w:hAnsi="Helvetica" w:cs="Helvetica"/>
@@ -31140,7 +31531,7 @@
               <w:rPr>
                 <w:rFonts w:ascii="Helvetica" w:hAnsi="Helvetica" w:cs="Helvetica"/>
               </w:rPr>
-              <w:t xml:space="preserve"> desidera ricercare un post con un determinato tag, decide quindi di inserire il Tag interessato nella ricerca.</w:t>
+              <w:t xml:space="preserve"> vuole ricercare l’account di un suo amico, Domenico, su Exigram, inserisce nella casella per la ricerca, il suo username.</w:t>
             </w:r>
           </w:p>
         </w:tc>
@@ -31208,7 +31599,7 @@
               <w:rPr>
                 <w:rFonts w:ascii="Helvetica" w:hAnsi="Helvetica" w:cs="Helvetica"/>
               </w:rPr>
-              <w:t xml:space="preserve">Il </w:t>
+              <w:t xml:space="preserve">Ricevuto l’username, il </w:t>
             </w:r>
             <w:r>
               <w:rPr>
@@ -31222,7 +31613,7 @@
               <w:rPr>
                 <w:rFonts w:ascii="Helvetica" w:hAnsi="Helvetica" w:cs="Helvetica"/>
               </w:rPr>
-              <w:t xml:space="preserve"> effettua la ricerca dei post degli utenti che hanno inserito il Tag ricercato o che contiene parte di quel Tag e li visualizza.</w:t>
+              <w:t xml:space="preserve"> esegue la ricerca per username, e restituisce tutti gli account Exigram contenenti l’username ricercato in una lista.</w:t>
             </w:r>
           </w:p>
         </w:tc>
@@ -31254,7 +31645,7 @@
               <w:rPr>
                 <w:rFonts w:ascii="Helvetica" w:hAnsi="Helvetica" w:cs="Helvetica"/>
               </w:rPr>
-              <w:t xml:space="preserve">Ottenendo riscontri, </w:t>
+              <w:t xml:space="preserve">Visualizzando i risultati, </w:t>
             </w:r>
             <w:r>
               <w:rPr>
@@ -31268,7 +31659,7 @@
               <w:rPr>
                 <w:rFonts w:ascii="Helvetica" w:hAnsi="Helvetica" w:cs="Helvetica"/>
               </w:rPr>
-              <w:t xml:space="preserve"> può scorrere tutti i post contenenti il tag ricercato.</w:t>
+              <w:t xml:space="preserve"> riconosce il suo compagno, avendo conferma della ricerca che ha avuto successo.</w:t>
             </w:r>
           </w:p>
         </w:tc>
@@ -31343,6 +31734,841 @@
               <w:rPr>
                 <w:rFonts w:ascii="Helvetica" w:hAnsi="Helvetica" w:cs="Helvetica"/>
               </w:rPr>
+              <w:t>Questo caso d’uso termina quando la ricerca non mostra alcun utente</w:t>
+            </w:r>
+          </w:p>
+          <w:p>
+            <w:pPr>
+              <w:pStyle w:val="Paragrafoelenco"/>
+              <w:numPr>
+                <w:ilvl w:val="0"/>
+                <w:numId w:val="11"/>
+              </w:numPr>
+              <w:spacing w:after="0" w:line="240" w:lineRule="auto"/>
+              <w:rPr>
+                <w:rFonts w:ascii="Helvetica" w:hAnsi="Helvetica" w:cs="Helvetica"/>
+              </w:rPr>
+            </w:pPr>
+            <w:r>
+              <w:rPr>
+                <w:rFonts w:ascii="Helvetica" w:hAnsi="Helvetica" w:cs="Helvetica"/>
+              </w:rPr>
+              <w:t>Il sistema restituisce tutti i risultati correttamente</w:t>
+            </w:r>
+          </w:p>
+        </w:tc>
+      </w:tr>
+      <w:tr>
+        <w:trPr>
+          <w:trHeight w:val="392"/>
+        </w:trPr>
+        <w:tc>
+          <w:tcPr>
+            <w:tcW w:w="3397" w:type="dxa"/>
+          </w:tcPr>
+          <w:p>
+            <w:pPr>
+              <w:rPr>
+                <w:rFonts w:ascii="Helvetica" w:hAnsi="Helvetica" w:cs="Helvetica"/>
+                <w:color w:val="1F4E79" w:themeColor="accent5" w:themeShade="80"/>
+                <w:sz w:val="32"/>
+                <w:szCs w:val="32"/>
+              </w:rPr>
+            </w:pPr>
+            <w:r>
+              <w:rPr>
+                <w:rFonts w:ascii="Helvetica" w:hAnsi="Helvetica" w:cs="Helvetica"/>
+                <w:color w:val="1F4E79" w:themeColor="accent5" w:themeShade="80"/>
+                <w:sz w:val="32"/>
+                <w:szCs w:val="32"/>
+              </w:rPr>
+              <w:t>Eccezioni</w:t>
+            </w:r>
+          </w:p>
+        </w:tc>
+        <w:tc>
+          <w:tcPr>
+            <w:tcW w:w="6231" w:type="dxa"/>
+            <w:gridSpan w:val="2"/>
+          </w:tcPr>
+          <w:p>
+            <w:pPr>
+              <w:rPr>
+                <w:rFonts w:ascii="Helvetica" w:hAnsi="Helvetica" w:cs="Helvetica"/>
+              </w:rPr>
+            </w:pPr>
+          </w:p>
+        </w:tc>
+      </w:tr>
+    </w:tbl>
+    <w:p>
+      <w:pPr>
+        <w:rPr>
+          <w:rFonts w:ascii="Helvetica" w:hAnsi="Helvetica" w:cs="Helvetica"/>
+          <w:color w:val="1F4E79" w:themeColor="accent5" w:themeShade="80"/>
+          <w:sz w:val="32"/>
+          <w:szCs w:val="32"/>
+        </w:rPr>
+      </w:pPr>
+    </w:p>
+    <w:p>
+      <w:pPr>
+        <w:rPr>
+          <w:rFonts w:ascii="Helvetica" w:hAnsi="Helvetica" w:cs="Helvetica"/>
+          <w:color w:val="1F4E79" w:themeColor="accent5" w:themeShade="80"/>
+          <w:sz w:val="32"/>
+          <w:szCs w:val="32"/>
+        </w:rPr>
+      </w:pPr>
+    </w:p>
+    <w:p>
+      <w:pPr>
+        <w:rPr>
+          <w:rFonts w:ascii="Helvetica" w:hAnsi="Helvetica" w:cs="Helvetica"/>
+          <w:color w:val="1F4E79" w:themeColor="accent5" w:themeShade="80"/>
+          <w:sz w:val="32"/>
+          <w:szCs w:val="32"/>
+        </w:rPr>
+      </w:pPr>
+    </w:p>
+    <w:p>
+      <w:pPr>
+        <w:rPr>
+          <w:rFonts w:ascii="Helvetica" w:hAnsi="Helvetica" w:cs="Helvetica"/>
+          <w:color w:val="1F4E79" w:themeColor="accent5" w:themeShade="80"/>
+          <w:sz w:val="32"/>
+          <w:szCs w:val="32"/>
+        </w:rPr>
+      </w:pPr>
+    </w:p>
+    <w:p>
+      <w:pPr>
+        <w:rPr>
+          <w:rFonts w:ascii="Helvetica" w:hAnsi="Helvetica" w:cs="Helvetica"/>
+          <w:color w:val="1F4E79" w:themeColor="accent5" w:themeShade="80"/>
+          <w:sz w:val="32"/>
+          <w:szCs w:val="32"/>
+        </w:rPr>
+      </w:pPr>
+    </w:p>
+    <w:p>
+      <w:pPr>
+        <w:rPr>
+          <w:rFonts w:ascii="Helvetica" w:hAnsi="Helvetica" w:cs="Helvetica"/>
+          <w:color w:val="1F4E79" w:themeColor="accent5" w:themeShade="80"/>
+          <w:sz w:val="32"/>
+          <w:szCs w:val="32"/>
+        </w:rPr>
+      </w:pPr>
+    </w:p>
+    <w:p>
+      <w:pPr>
+        <w:rPr>
+          <w:rFonts w:ascii="Helvetica" w:hAnsi="Helvetica" w:cs="Helvetica"/>
+          <w:color w:val="1F4E79" w:themeColor="accent5" w:themeShade="80"/>
+          <w:sz w:val="32"/>
+          <w:szCs w:val="32"/>
+        </w:rPr>
+      </w:pPr>
+    </w:p>
+    <w:p>
+      <w:pPr>
+        <w:rPr>
+          <w:rFonts w:ascii="Helvetica" w:hAnsi="Helvetica" w:cs="Helvetica"/>
+          <w:color w:val="1F4E79" w:themeColor="accent5" w:themeShade="80"/>
+          <w:sz w:val="32"/>
+          <w:szCs w:val="32"/>
+        </w:rPr>
+      </w:pPr>
+    </w:p>
+    <w:p>
+      <w:pPr>
+        <w:rPr>
+          <w:rFonts w:ascii="Helvetica" w:hAnsi="Helvetica" w:cs="Helvetica"/>
+          <w:color w:val="1F4E79" w:themeColor="accent5" w:themeShade="80"/>
+          <w:sz w:val="32"/>
+          <w:szCs w:val="32"/>
+        </w:rPr>
+      </w:pPr>
+    </w:p>
+    <w:p>
+      <w:pPr>
+        <w:rPr>
+          <w:rFonts w:ascii="Helvetica" w:hAnsi="Helvetica" w:cs="Helvetica"/>
+          <w:color w:val="1F4E79" w:themeColor="accent5" w:themeShade="80"/>
+          <w:sz w:val="32"/>
+          <w:szCs w:val="32"/>
+        </w:rPr>
+      </w:pPr>
+    </w:p>
+    <w:p>
+      <w:pPr>
+        <w:rPr>
+          <w:rFonts w:ascii="Helvetica" w:hAnsi="Helvetica" w:cs="Helvetica"/>
+          <w:color w:val="1F4E79" w:themeColor="accent5" w:themeShade="80"/>
+          <w:sz w:val="32"/>
+          <w:szCs w:val="32"/>
+        </w:rPr>
+      </w:pPr>
+    </w:p>
+    <w:p>
+      <w:pPr>
+        <w:rPr>
+          <w:rFonts w:ascii="Helvetica" w:hAnsi="Helvetica" w:cs="Helvetica"/>
+          <w:color w:val="1F4E79" w:themeColor="accent5" w:themeShade="80"/>
+          <w:sz w:val="32"/>
+          <w:szCs w:val="32"/>
+        </w:rPr>
+      </w:pPr>
+    </w:p>
+    <w:p>
+      <w:pPr>
+        <w:rPr>
+          <w:rFonts w:ascii="Helvetica" w:hAnsi="Helvetica" w:cs="Helvetica"/>
+          <w:color w:val="1F4E79" w:themeColor="accent5" w:themeShade="80"/>
+          <w:sz w:val="32"/>
+          <w:szCs w:val="32"/>
+        </w:rPr>
+      </w:pPr>
+    </w:p>
+    <w:p>
+      <w:pPr>
+        <w:rPr>
+          <w:rFonts w:ascii="Helvetica" w:hAnsi="Helvetica" w:cs="Helvetica"/>
+          <w:color w:val="1F4E79" w:themeColor="accent5" w:themeShade="80"/>
+          <w:sz w:val="32"/>
+          <w:szCs w:val="32"/>
+        </w:rPr>
+      </w:pPr>
+    </w:p>
+    <w:p>
+      <w:pPr>
+        <w:rPr>
+          <w:rFonts w:ascii="Helvetica" w:hAnsi="Helvetica" w:cs="Helvetica"/>
+          <w:color w:val="1F4E79" w:themeColor="accent5" w:themeShade="80"/>
+          <w:sz w:val="32"/>
+          <w:szCs w:val="32"/>
+        </w:rPr>
+      </w:pPr>
+    </w:p>
+    <w:p>
+      <w:pPr>
+        <w:rPr>
+          <w:rFonts w:ascii="Helvetica" w:hAnsi="Helvetica" w:cs="Helvetica"/>
+          <w:color w:val="1F4E79" w:themeColor="accent5" w:themeShade="80"/>
+          <w:sz w:val="32"/>
+          <w:szCs w:val="32"/>
+        </w:rPr>
+      </w:pPr>
+    </w:p>
+    <w:tbl>
+      <w:tblPr>
+        <w:tblStyle w:val="Grigliatabella"/>
+        <w:tblW w:w="0" w:type="auto"/>
+        <w:tblLook w:val="04A0" w:firstRow="1" w:lastRow="0" w:firstColumn="1" w:lastColumn="0" w:noHBand="0" w:noVBand="1"/>
+      </w:tblPr>
+      <w:tblGrid>
+        <w:gridCol w:w="3397"/>
+        <w:gridCol w:w="1161"/>
+        <w:gridCol w:w="5070"/>
+      </w:tblGrid>
+      <w:tr>
+        <w:trPr>
+          <w:trHeight w:val="519"/>
+        </w:trPr>
+        <w:tc>
+          <w:tcPr>
+            <w:tcW w:w="3397" w:type="dxa"/>
+          </w:tcPr>
+          <w:p>
+            <w:pPr>
+              <w:rPr>
+                <w:rFonts w:ascii="Helvetica" w:hAnsi="Helvetica" w:cs="Helvetica"/>
+                <w:color w:val="1F4E79" w:themeColor="accent5" w:themeShade="80"/>
+                <w:sz w:val="32"/>
+                <w:szCs w:val="32"/>
+              </w:rPr>
+            </w:pPr>
+            <w:r>
+              <w:rPr>
+                <w:rFonts w:ascii="Helvetica" w:hAnsi="Helvetica" w:cs="Helvetica"/>
+                <w:color w:val="1F4E79" w:themeColor="accent5" w:themeShade="80"/>
+                <w:sz w:val="32"/>
+                <w:szCs w:val="32"/>
+              </w:rPr>
+              <w:t>Nome del caso d’uso</w:t>
+            </w:r>
+          </w:p>
+        </w:tc>
+        <w:tc>
+          <w:tcPr>
+            <w:tcW w:w="6231" w:type="dxa"/>
+            <w:gridSpan w:val="2"/>
+          </w:tcPr>
+          <w:p>
+            <w:pPr>
+              <w:jc w:val="center"/>
+              <w:rPr>
+                <w:rFonts w:ascii="Helvetica" w:hAnsi="Helvetica" w:cs="Helvetica"/>
+                <w:b/>
+                <w:bCs/>
+              </w:rPr>
+            </w:pPr>
+            <w:r>
+              <w:rPr>
+                <w:rFonts w:ascii="Helvetica" w:hAnsi="Helvetica" w:cs="Helvetica"/>
+                <w:b/>
+                <w:bCs/>
+              </w:rPr>
+              <w:t>RicercaTag</w:t>
+            </w:r>
+          </w:p>
+        </w:tc>
+      </w:tr>
+      <w:tr>
+        <w:trPr>
+          <w:trHeight w:val="519"/>
+        </w:trPr>
+        <w:tc>
+          <w:tcPr>
+            <w:tcW w:w="3397" w:type="dxa"/>
+          </w:tcPr>
+          <w:p>
+            <w:pPr>
+              <w:rPr>
+                <w:rFonts w:ascii="Helvetica" w:hAnsi="Helvetica" w:cs="Helvetica"/>
+                <w:color w:val="1F4E79" w:themeColor="accent5" w:themeShade="80"/>
+                <w:sz w:val="32"/>
+                <w:szCs w:val="32"/>
+              </w:rPr>
+            </w:pPr>
+            <w:r>
+              <w:rPr>
+                <w:rFonts w:ascii="Helvetica" w:hAnsi="Helvetica" w:cs="Helvetica"/>
+                <w:color w:val="1F4E79" w:themeColor="accent5" w:themeShade="80"/>
+                <w:sz w:val="32"/>
+                <w:szCs w:val="32"/>
+              </w:rPr>
+              <w:lastRenderedPageBreak/>
+              <w:t>ID</w:t>
+            </w:r>
+          </w:p>
+        </w:tc>
+        <w:tc>
+          <w:tcPr>
+            <w:tcW w:w="6231" w:type="dxa"/>
+            <w:gridSpan w:val="2"/>
+          </w:tcPr>
+          <w:p>
+            <w:pPr>
+              <w:jc w:val="center"/>
+              <w:rPr>
+                <w:rFonts w:ascii="Helvetica" w:hAnsi="Helvetica" w:cs="Helvetica"/>
+                <w:b/>
+                <w:bCs/>
+              </w:rPr>
+            </w:pPr>
+            <w:r>
+              <w:rPr>
+                <w:rFonts w:ascii="Helvetica" w:hAnsi="Helvetica" w:cs="Helvetica"/>
+                <w:b/>
+                <w:bCs/>
+              </w:rPr>
+              <w:t>UC – 4.2</w:t>
+            </w:r>
+          </w:p>
+        </w:tc>
+      </w:tr>
+      <w:tr>
+        <w:tc>
+          <w:tcPr>
+            <w:tcW w:w="3397" w:type="dxa"/>
+          </w:tcPr>
+          <w:p>
+            <w:pPr>
+              <w:rPr>
+                <w:rFonts w:ascii="Helvetica" w:hAnsi="Helvetica" w:cs="Helvetica"/>
+                <w:color w:val="1F4E79" w:themeColor="accent5" w:themeShade="80"/>
+                <w:sz w:val="32"/>
+                <w:szCs w:val="32"/>
+              </w:rPr>
+            </w:pPr>
+            <w:r>
+              <w:rPr>
+                <w:rFonts w:ascii="Helvetica" w:hAnsi="Helvetica" w:cs="Helvetica"/>
+                <w:color w:val="1F4E79" w:themeColor="accent5" w:themeShade="80"/>
+                <w:sz w:val="32"/>
+                <w:szCs w:val="32"/>
+              </w:rPr>
+              <w:t>Attori</w:t>
+            </w:r>
+          </w:p>
+        </w:tc>
+        <w:tc>
+          <w:tcPr>
+            <w:tcW w:w="6231" w:type="dxa"/>
+            <w:gridSpan w:val="2"/>
+          </w:tcPr>
+          <w:p>
+            <w:pPr>
+              <w:jc w:val="center"/>
+              <w:rPr>
+                <w:rFonts w:ascii="Helvetica" w:hAnsi="Helvetica" w:cs="Helvetica"/>
+              </w:rPr>
+            </w:pPr>
+            <w:r>
+              <w:rPr>
+                <w:rFonts w:ascii="Helvetica" w:hAnsi="Helvetica" w:cs="Helvetica"/>
+                <w:b/>
+                <w:bCs/>
+              </w:rPr>
+              <w:t>Utente Exigram</w:t>
+            </w:r>
+            <w:r>
+              <w:rPr>
+                <w:rFonts w:ascii="Helvetica" w:hAnsi="Helvetica" w:cs="Helvetica"/>
+              </w:rPr>
+              <w:t xml:space="preserve"> (Davide nello scenario 1)</w:t>
+            </w:r>
+          </w:p>
+        </w:tc>
+      </w:tr>
+      <w:tr>
+        <w:tc>
+          <w:tcPr>
+            <w:tcW w:w="3397" w:type="dxa"/>
+          </w:tcPr>
+          <w:p>
+            <w:pPr>
+              <w:rPr>
+                <w:rFonts w:ascii="Helvetica" w:hAnsi="Helvetica" w:cs="Helvetica"/>
+                <w:color w:val="1F4E79" w:themeColor="accent5" w:themeShade="80"/>
+                <w:sz w:val="32"/>
+                <w:szCs w:val="32"/>
+              </w:rPr>
+            </w:pPr>
+            <w:r>
+              <w:rPr>
+                <w:rFonts w:ascii="Helvetica" w:hAnsi="Helvetica" w:cs="Helvetica"/>
+                <w:color w:val="1F4E79" w:themeColor="accent5" w:themeShade="80"/>
+                <w:sz w:val="32"/>
+                <w:szCs w:val="32"/>
+              </w:rPr>
+              <w:t>Condizioni di Ingresso</w:t>
+            </w:r>
+          </w:p>
+        </w:tc>
+        <w:tc>
+          <w:tcPr>
+            <w:tcW w:w="6231" w:type="dxa"/>
+            <w:gridSpan w:val="2"/>
+          </w:tcPr>
+          <w:p>
+            <w:pPr>
+              <w:pStyle w:val="Paragrafoelenco"/>
+              <w:numPr>
+                <w:ilvl w:val="0"/>
+                <w:numId w:val="30"/>
+              </w:numPr>
+              <w:rPr>
+                <w:rFonts w:ascii="Helvetica" w:hAnsi="Helvetica" w:cs="Helvetica"/>
+              </w:rPr>
+            </w:pPr>
+            <w:r>
+              <w:rPr>
+                <w:rFonts w:ascii="Helvetica" w:hAnsi="Helvetica" w:cs="Helvetica"/>
+              </w:rPr>
+              <w:t>Questo caso d’uso inizia quando l’utente desidera ricercare un post con un determinato tag</w:t>
+            </w:r>
+            <w:r>
+              <w:rPr>
+                <w:rFonts w:ascii="Helvetica" w:hAnsi="Helvetica" w:cs="Helvetica"/>
+              </w:rPr>
+              <w:t>.</w:t>
+            </w:r>
+          </w:p>
+          <w:p>
+            <w:pPr>
+              <w:pStyle w:val="Paragrafoelenco"/>
+              <w:numPr>
+                <w:ilvl w:val="0"/>
+                <w:numId w:val="30"/>
+              </w:numPr>
+              <w:rPr>
+                <w:rFonts w:ascii="Helvetica" w:hAnsi="Helvetica" w:cs="Helvetica"/>
+              </w:rPr>
+            </w:pPr>
+            <w:r>
+              <w:rPr>
+                <w:rFonts w:ascii="Helvetica" w:hAnsi="Helvetica" w:cs="Helvetica"/>
+              </w:rPr>
+              <w:t>L’utente deve avere effettuato l’accesso</w:t>
+            </w:r>
+            <w:r>
+              <w:rPr>
+                <w:rFonts w:ascii="Helvetica" w:hAnsi="Helvetica" w:cs="Helvetica"/>
+              </w:rPr>
+              <w:t>.</w:t>
+            </w:r>
+          </w:p>
+        </w:tc>
+      </w:tr>
+      <w:tr>
+        <w:tblPrEx>
+          <w:tblCellMar>
+            <w:left w:w="70" w:type="dxa"/>
+            <w:right w:w="70" w:type="dxa"/>
+          </w:tblCellMar>
+          <w:tblLook w:val="0000" w:firstRow="0" w:lastRow="0" w:firstColumn="0" w:lastColumn="0" w:noHBand="0" w:noVBand="0"/>
+        </w:tblPrEx>
+        <w:trPr>
+          <w:trHeight w:val="411"/>
+        </w:trPr>
+        <w:tc>
+          <w:tcPr>
+            <w:tcW w:w="9628" w:type="dxa"/>
+            <w:gridSpan w:val="3"/>
+          </w:tcPr>
+          <w:p>
+            <w:pPr>
+              <w:spacing w:after="160" w:line="259" w:lineRule="auto"/>
+              <w:ind w:left="-5"/>
+              <w:jc w:val="center"/>
+              <w:rPr>
+                <w:rFonts w:ascii="Helvetica" w:hAnsi="Helvetica" w:cs="Helvetica"/>
+                <w:color w:val="1F4E79" w:themeColor="accent5" w:themeShade="80"/>
+                <w:sz w:val="32"/>
+                <w:szCs w:val="32"/>
+              </w:rPr>
+            </w:pPr>
+            <w:r>
+              <w:rPr>
+                <w:rFonts w:ascii="Helvetica" w:hAnsi="Helvetica" w:cs="Helvetica"/>
+                <w:color w:val="1F4E79" w:themeColor="accent5" w:themeShade="80"/>
+                <w:sz w:val="32"/>
+                <w:szCs w:val="32"/>
+              </w:rPr>
+              <w:t>FLUSSO DEGLI EVENTI</w:t>
+            </w:r>
+          </w:p>
+        </w:tc>
+      </w:tr>
+      <w:tr>
+        <w:tblPrEx>
+          <w:tblCellMar>
+            <w:left w:w="70" w:type="dxa"/>
+            <w:right w:w="70" w:type="dxa"/>
+          </w:tblCellMar>
+          <w:tblLook w:val="0000" w:firstRow="0" w:lastRow="0" w:firstColumn="0" w:lastColumn="0" w:noHBand="0" w:noVBand="0"/>
+        </w:tblPrEx>
+        <w:trPr>
+          <w:trHeight w:val="392"/>
+        </w:trPr>
+        <w:tc>
+          <w:tcPr>
+            <w:tcW w:w="4558" w:type="dxa"/>
+            <w:gridSpan w:val="2"/>
+          </w:tcPr>
+          <w:p>
+            <w:pPr>
+              <w:spacing w:after="160" w:line="259" w:lineRule="auto"/>
+              <w:ind w:left="-5"/>
+              <w:jc w:val="center"/>
+              <w:rPr>
+                <w:rFonts w:ascii="Helvetica" w:hAnsi="Helvetica" w:cs="Helvetica"/>
+                <w:color w:val="1F4E79" w:themeColor="accent5" w:themeShade="80"/>
+                <w:sz w:val="32"/>
+                <w:szCs w:val="32"/>
+              </w:rPr>
+            </w:pPr>
+            <w:r>
+              <w:rPr>
+                <w:rFonts w:ascii="Helvetica" w:hAnsi="Helvetica" w:cs="Helvetica"/>
+                <w:color w:val="1F4E79" w:themeColor="accent5" w:themeShade="80"/>
+                <w:sz w:val="32"/>
+                <w:szCs w:val="32"/>
+              </w:rPr>
+              <w:t>ATTORI</w:t>
+            </w:r>
+          </w:p>
+        </w:tc>
+        <w:tc>
+          <w:tcPr>
+            <w:tcW w:w="5070" w:type="dxa"/>
+          </w:tcPr>
+          <w:p>
+            <w:pPr>
+              <w:ind w:left="-5"/>
+              <w:jc w:val="center"/>
+              <w:rPr>
+                <w:rFonts w:ascii="Helvetica" w:hAnsi="Helvetica" w:cs="Helvetica"/>
+                <w:color w:val="1F4E79" w:themeColor="accent5" w:themeShade="80"/>
+                <w:sz w:val="32"/>
+                <w:szCs w:val="32"/>
+              </w:rPr>
+            </w:pPr>
+            <w:r>
+              <w:rPr>
+                <w:rFonts w:ascii="Helvetica" w:hAnsi="Helvetica" w:cs="Helvetica"/>
+                <w:color w:val="1F4E79" w:themeColor="accent5" w:themeShade="80"/>
+                <w:sz w:val="32"/>
+                <w:szCs w:val="32"/>
+              </w:rPr>
+              <w:t>SISTEMA</w:t>
+            </w:r>
+          </w:p>
+        </w:tc>
+      </w:tr>
+      <w:tr>
+        <w:tblPrEx>
+          <w:tblBorders>
+            <w:left w:val="none" w:sz="0" w:space="0" w:color="auto"/>
+            <w:bottom w:val="none" w:sz="0" w:space="0" w:color="auto"/>
+            <w:right w:val="none" w:sz="0" w:space="0" w:color="auto"/>
+            <w:insideH w:val="none" w:sz="0" w:space="0" w:color="auto"/>
+            <w:insideV w:val="none" w:sz="0" w:space="0" w:color="auto"/>
+          </w:tblBorders>
+          <w:tblCellMar>
+            <w:left w:w="70" w:type="dxa"/>
+            <w:right w:w="70" w:type="dxa"/>
+          </w:tblCellMar>
+          <w:tblLook w:val="0000" w:firstRow="0" w:lastRow="0" w:firstColumn="0" w:lastColumn="0" w:noHBand="0" w:noVBand="0"/>
+        </w:tblPrEx>
+        <w:trPr>
+          <w:trHeight w:val="100"/>
+        </w:trPr>
+        <w:tc>
+          <w:tcPr>
+            <w:tcW w:w="4558" w:type="dxa"/>
+            <w:gridSpan w:val="2"/>
+            <w:tcBorders>
+              <w:left w:val="single" w:sz="4" w:space="0" w:color="auto"/>
+              <w:bottom w:val="single" w:sz="4" w:space="0" w:color="auto"/>
+              <w:right w:val="single" w:sz="4" w:space="0" w:color="auto"/>
+            </w:tcBorders>
+          </w:tcPr>
+          <w:p>
+            <w:pPr>
+              <w:rPr>
+                <w:rFonts w:ascii="Helvetica" w:hAnsi="Helvetica" w:cs="Helvetica"/>
+                <w:color w:val="1F4E79" w:themeColor="accent5" w:themeShade="80"/>
+              </w:rPr>
+            </w:pPr>
+            <w:r>
+              <w:rPr>
+                <w:rFonts w:ascii="Helvetica" w:hAnsi="Helvetica" w:cs="Helvetica"/>
+                <w:b/>
+                <w:bCs/>
+              </w:rPr>
+              <w:t>L’utente Exigram</w:t>
+            </w:r>
+            <w:r>
+              <w:rPr>
+                <w:rFonts w:ascii="Helvetica" w:hAnsi="Helvetica" w:cs="Helvetica"/>
+              </w:rPr>
+              <w:t xml:space="preserve"> desidera ricercare un post con un determinato tag, decide quindi di inserire il Tag interessato nella ricerca.</w:t>
+            </w:r>
+          </w:p>
+        </w:tc>
+        <w:tc>
+          <w:tcPr>
+            <w:tcW w:w="5070" w:type="dxa"/>
+            <w:tcBorders>
+              <w:left w:val="single" w:sz="4" w:space="0" w:color="auto"/>
+              <w:bottom w:val="single" w:sz="4" w:space="0" w:color="auto"/>
+              <w:right w:val="single" w:sz="4" w:space="0" w:color="auto"/>
+            </w:tcBorders>
+          </w:tcPr>
+          <w:p>
+            <w:pPr>
+              <w:rPr>
+                <w:rFonts w:ascii="Helvetica" w:hAnsi="Helvetica" w:cs="Helvetica"/>
+                <w:color w:val="1F4E79" w:themeColor="accent5" w:themeShade="80"/>
+                <w:sz w:val="32"/>
+                <w:szCs w:val="32"/>
+              </w:rPr>
+            </w:pPr>
+          </w:p>
+        </w:tc>
+      </w:tr>
+      <w:tr>
+        <w:tblPrEx>
+          <w:tblCellMar>
+            <w:left w:w="70" w:type="dxa"/>
+            <w:right w:w="70" w:type="dxa"/>
+          </w:tblCellMar>
+          <w:tblLook w:val="0000" w:firstRow="0" w:lastRow="0" w:firstColumn="0" w:lastColumn="0" w:noHBand="0" w:noVBand="0"/>
+        </w:tblPrEx>
+        <w:trPr>
+          <w:trHeight w:val="392"/>
+        </w:trPr>
+        <w:tc>
+          <w:tcPr>
+            <w:tcW w:w="4558" w:type="dxa"/>
+            <w:gridSpan w:val="2"/>
+          </w:tcPr>
+          <w:p>
+            <w:pPr>
+              <w:ind w:left="-5"/>
+              <w:rPr>
+                <w:rFonts w:ascii="Helvetica" w:hAnsi="Helvetica" w:cs="Helvetica"/>
+                <w:color w:val="1F4E79" w:themeColor="accent5" w:themeShade="80"/>
+                <w:sz w:val="32"/>
+                <w:szCs w:val="32"/>
+              </w:rPr>
+            </w:pPr>
+          </w:p>
+        </w:tc>
+        <w:tc>
+          <w:tcPr>
+            <w:tcW w:w="5070" w:type="dxa"/>
+          </w:tcPr>
+          <w:p>
+            <w:pPr>
+              <w:ind w:left="-5"/>
+              <w:rPr>
+                <w:rFonts w:ascii="Helvetica" w:hAnsi="Helvetica" w:cs="Helvetica"/>
+              </w:rPr>
+            </w:pPr>
+            <w:r>
+              <w:rPr>
+                <w:rFonts w:ascii="Helvetica" w:hAnsi="Helvetica" w:cs="Helvetica"/>
+              </w:rPr>
+              <w:t xml:space="preserve">Il </w:t>
+            </w:r>
+            <w:r>
+              <w:rPr>
+                <w:rFonts w:ascii="Helvetica" w:hAnsi="Helvetica" w:cs="Helvetica"/>
+                <w:b/>
+                <w:bCs/>
+              </w:rPr>
+              <w:t>sistema</w:t>
+            </w:r>
+            <w:r>
+              <w:rPr>
+                <w:rFonts w:ascii="Helvetica" w:hAnsi="Helvetica" w:cs="Helvetica"/>
+              </w:rPr>
+              <w:t xml:space="preserve"> effettua la ricerca dei post degli utenti che hanno inserito il Tag ricercato o che contiene parte di quel Tag e li visualizza.</w:t>
+            </w:r>
+          </w:p>
+        </w:tc>
+      </w:tr>
+      <w:tr>
+        <w:tblPrEx>
+          <w:tblCellMar>
+            <w:left w:w="70" w:type="dxa"/>
+            <w:right w:w="70" w:type="dxa"/>
+          </w:tblCellMar>
+          <w:tblLook w:val="0000" w:firstRow="0" w:lastRow="0" w:firstColumn="0" w:lastColumn="0" w:noHBand="0" w:noVBand="0"/>
+        </w:tblPrEx>
+        <w:trPr>
+          <w:trHeight w:val="392"/>
+        </w:trPr>
+        <w:tc>
+          <w:tcPr>
+            <w:tcW w:w="4558" w:type="dxa"/>
+            <w:gridSpan w:val="2"/>
+          </w:tcPr>
+          <w:p>
+            <w:pPr>
+              <w:ind w:left="-5"/>
+              <w:rPr>
+                <w:rFonts w:ascii="Helvetica" w:hAnsi="Helvetica" w:cs="Helvetica"/>
+              </w:rPr>
+            </w:pPr>
+            <w:r>
+              <w:rPr>
+                <w:rFonts w:ascii="Helvetica" w:hAnsi="Helvetica" w:cs="Helvetica"/>
+              </w:rPr>
+              <w:t xml:space="preserve">Ottenendo riscontri, </w:t>
+            </w:r>
+            <w:r>
+              <w:rPr>
+                <w:rFonts w:ascii="Helvetica" w:hAnsi="Helvetica" w:cs="Helvetica"/>
+                <w:b/>
+                <w:bCs/>
+              </w:rPr>
+              <w:t>l’utente Exigram</w:t>
+            </w:r>
+            <w:r>
+              <w:rPr>
+                <w:rFonts w:ascii="Helvetica" w:hAnsi="Helvetica" w:cs="Helvetica"/>
+              </w:rPr>
+              <w:t xml:space="preserve"> può scorrere tutti i post contenenti il tag ricercato.</w:t>
+            </w:r>
+          </w:p>
+        </w:tc>
+        <w:tc>
+          <w:tcPr>
+            <w:tcW w:w="5070" w:type="dxa"/>
+          </w:tcPr>
+          <w:p>
+            <w:pPr>
+              <w:ind w:left="-5"/>
+              <w:rPr>
+                <w:rFonts w:ascii="Helvetica" w:hAnsi="Helvetica" w:cs="Helvetica"/>
+                <w:color w:val="1F4E79" w:themeColor="accent5" w:themeShade="80"/>
+              </w:rPr>
+            </w:pPr>
+          </w:p>
+        </w:tc>
+      </w:tr>
+      <w:tr>
+        <w:tblPrEx>
+          <w:tblCellMar>
+            <w:left w:w="70" w:type="dxa"/>
+            <w:right w:w="70" w:type="dxa"/>
+          </w:tblCellMar>
+          <w:tblLook w:val="0000" w:firstRow="0" w:lastRow="0" w:firstColumn="0" w:lastColumn="0" w:noHBand="0" w:noVBand="0"/>
+        </w:tblPrEx>
+        <w:trPr>
+          <w:trHeight w:val="392"/>
+        </w:trPr>
+        <w:tc>
+          <w:tcPr>
+            <w:tcW w:w="3397" w:type="dxa"/>
+          </w:tcPr>
+          <w:p>
+            <w:pPr>
+              <w:rPr>
+                <w:rFonts w:ascii="Helvetica" w:hAnsi="Helvetica" w:cs="Helvetica"/>
+                <w:color w:val="1F4E79" w:themeColor="accent5" w:themeShade="80"/>
+                <w:sz w:val="32"/>
+                <w:szCs w:val="32"/>
+              </w:rPr>
+            </w:pPr>
+            <w:r>
+              <w:rPr>
+                <w:rFonts w:ascii="Helvetica" w:hAnsi="Helvetica" w:cs="Helvetica"/>
+                <w:color w:val="1F4E79" w:themeColor="accent5" w:themeShade="80"/>
+                <w:sz w:val="32"/>
+                <w:szCs w:val="32"/>
+              </w:rPr>
+              <w:t>Condizioni di uscita</w:t>
+            </w:r>
+          </w:p>
+        </w:tc>
+        <w:tc>
+          <w:tcPr>
+            <w:tcW w:w="6231" w:type="dxa"/>
+            <w:gridSpan w:val="2"/>
+          </w:tcPr>
+          <w:p>
+            <w:pPr>
+              <w:pStyle w:val="Paragrafoelenco"/>
+              <w:numPr>
+                <w:ilvl w:val="0"/>
+                <w:numId w:val="11"/>
+              </w:numPr>
+              <w:spacing w:after="0" w:line="240" w:lineRule="auto"/>
+              <w:rPr>
+                <w:rFonts w:ascii="Helvetica" w:hAnsi="Helvetica" w:cs="Helvetica"/>
+              </w:rPr>
+            </w:pPr>
+            <w:r>
+              <w:rPr>
+                <w:rFonts w:ascii="Helvetica" w:hAnsi="Helvetica" w:cs="Helvetica"/>
+              </w:rPr>
               <w:t>Questo caso d’uso termina quando il sistema mostra tutti i risultati della ricerca</w:t>
             </w:r>
           </w:p>
@@ -31640,6 +32866,7 @@
     </w:p>
     <w:p>
       <w:r>
+        <w:lastRenderedPageBreak/>
         <w:t>Attori: Utente, Utente Registrato.</w:t>
       </w:r>
     </w:p>
@@ -31835,6 +33062,7 @@
         </w:rPr>
         <w:t xml:space="preserve">3.4.6 </w:t>
       </w:r>
+      <w:proofErr w:type="spellStart"/>
       <w:r>
         <w:rPr>
           <w:rFonts w:ascii="Helvetica" w:hAnsi="Helvetica"/>
@@ -31847,6 +33075,7 @@
         </w:rPr>
         <w:t>Mockups</w:t>
       </w:r>
+      <w:proofErr w:type="spellEnd"/>
     </w:p>
     <w:p>
       <w:r>
@@ -31859,6 +33088,7 @@
           <w:noProof/>
           <w:lang w:eastAsia="it-IT"/>
         </w:rPr>
+        <w:lastRenderedPageBreak/>
         <w:drawing>
           <wp:inline distT="0" distB="0" distL="0" distR="0" wp14:anchorId="2078E74F" wp14:editId="594E9013">
             <wp:extent cx="6116320" cy="3623310"/>
@@ -31948,6 +33178,7 @@
           <w:noProof/>
           <w:lang w:eastAsia="it-IT"/>
         </w:rPr>
+        <w:lastRenderedPageBreak/>
         <w:drawing>
           <wp:inline distT="0" distB="0" distL="0" distR="0" wp14:anchorId="35FA0298" wp14:editId="534244F4">
             <wp:extent cx="6116320" cy="3623310"/>
@@ -32039,6 +33270,7 @@
           <w:noProof/>
           <w:lang w:eastAsia="it-IT"/>
         </w:rPr>
+        <w:lastRenderedPageBreak/>
         <w:drawing>
           <wp:inline distT="0" distB="0" distL="0" distR="0" wp14:anchorId="305C2646" wp14:editId="5A3518E7">
             <wp:extent cx="6116320" cy="3623310"/>
@@ -32130,6 +33362,7 @@
           <w:noProof/>
           <w:lang w:eastAsia="it-IT"/>
         </w:rPr>
+        <w:lastRenderedPageBreak/>
         <w:drawing>
           <wp:inline distT="0" distB="0" distL="0" distR="0" wp14:anchorId="42094F14" wp14:editId="7A2B8116">
             <wp:extent cx="6116320" cy="3623310"/>
@@ -32221,6 +33454,7 @@
           <w:noProof/>
           <w:lang w:eastAsia="it-IT"/>
         </w:rPr>
+        <w:lastRenderedPageBreak/>
         <w:drawing>
           <wp:inline distT="0" distB="0" distL="0" distR="0" wp14:anchorId="72042C7D" wp14:editId="252BAF39">
             <wp:extent cx="6116320" cy="3623310"/>
@@ -32312,6 +33546,7 @@
           <w:noProof/>
           <w:lang w:eastAsia="it-IT"/>
         </w:rPr>
+        <w:lastRenderedPageBreak/>
         <w:drawing>
           <wp:inline distT="0" distB="0" distL="0" distR="0" wp14:anchorId="17EDE245" wp14:editId="1C0E2C43">
             <wp:extent cx="6116320" cy="3623310"/>
@@ -32403,6 +33638,7 @@
           <w:noProof/>
           <w:lang w:eastAsia="it-IT"/>
         </w:rPr>
+        <w:lastRenderedPageBreak/>
         <w:drawing>
           <wp:inline distT="0" distB="0" distL="0" distR="0" wp14:anchorId="66C4CCD8" wp14:editId="26F377C0">
             <wp:extent cx="6116320" cy="3623310"/>
@@ -32494,6 +33730,7 @@
           <w:noProof/>
           <w:lang w:eastAsia="it-IT"/>
         </w:rPr>
+        <w:lastRenderedPageBreak/>
         <w:drawing>
           <wp:inline distT="0" distB="0" distL="0" distR="0" wp14:anchorId="6545CF33" wp14:editId="422AB82F">
             <wp:extent cx="6116320" cy="3623310"/>
@@ -32585,6 +33822,7 @@
           <w:noProof/>
           <w:lang w:eastAsia="it-IT"/>
         </w:rPr>
+        <w:lastRenderedPageBreak/>
         <w:drawing>
           <wp:inline distT="0" distB="0" distL="0" distR="0" wp14:anchorId="7BE8C90C" wp14:editId="2C75D9BB">
             <wp:extent cx="6116320" cy="3623310"/>
@@ -32676,6 +33914,7 @@
           <w:noProof/>
           <w:lang w:eastAsia="it-IT"/>
         </w:rPr>
+        <w:lastRenderedPageBreak/>
         <w:drawing>
           <wp:inline distT="0" distB="0" distL="0" distR="0" wp14:anchorId="402EA4E3" wp14:editId="58787D04">
             <wp:extent cx="6116320" cy="3623310"/>
@@ -32767,6 +34006,7 @@
           <w:noProof/>
           <w:lang w:eastAsia="it-IT"/>
         </w:rPr>
+        <w:lastRenderedPageBreak/>
         <w:drawing>
           <wp:inline distT="0" distB="0" distL="0" distR="0" wp14:anchorId="2160F984" wp14:editId="2051087C">
             <wp:extent cx="6116320" cy="3623310"/>
@@ -32858,6 +34098,7 @@
           <w:noProof/>
           <w:lang w:eastAsia="it-IT"/>
         </w:rPr>
+        <w:lastRenderedPageBreak/>
         <w:drawing>
           <wp:inline distT="0" distB="0" distL="0" distR="0" wp14:anchorId="5FBF341E" wp14:editId="453F5025">
             <wp:extent cx="6116320" cy="3623310"/>
@@ -32949,6 +34190,7 @@
           <w:noProof/>
           <w:lang w:eastAsia="it-IT"/>
         </w:rPr>
+        <w:lastRenderedPageBreak/>
         <w:drawing>
           <wp:inline distT="0" distB="0" distL="0" distR="0" wp14:anchorId="28F26ED7" wp14:editId="7792E7F2">
             <wp:extent cx="6116320" cy="5753735"/>
@@ -33137,6 +34379,7 @@
           <w:noProof/>
           <w:lang w:eastAsia="it-IT"/>
         </w:rPr>
+        <w:lastRenderedPageBreak/>
         <w:drawing>
           <wp:inline distT="0" distB="0" distL="0" distR="0" wp14:anchorId="59D937CF" wp14:editId="7D3ED4A4">
             <wp:extent cx="6116320" cy="3623310"/>
@@ -33228,6 +34471,7 @@
           <w:noProof/>
           <w:lang w:eastAsia="it-IT"/>
         </w:rPr>
+        <w:lastRenderedPageBreak/>
         <w:drawing>
           <wp:inline distT="0" distB="0" distL="0" distR="0" wp14:anchorId="6E708C9D" wp14:editId="6ECF58BF">
             <wp:extent cx="6116320" cy="3623310"/>
@@ -33319,6 +34563,7 @@
           <w:noProof/>
           <w:lang w:eastAsia="it-IT"/>
         </w:rPr>
+        <w:lastRenderedPageBreak/>
         <w:drawing>
           <wp:inline distT="0" distB="0" distL="0" distR="0" wp14:anchorId="238C7F04" wp14:editId="5FF17805">
             <wp:extent cx="6116320" cy="3623310"/>
@@ -33410,6 +34655,7 @@
           <w:noProof/>
           <w:lang w:eastAsia="it-IT"/>
         </w:rPr>
+        <w:lastRenderedPageBreak/>
         <w:drawing>
           <wp:inline distT="0" distB="0" distL="0" distR="0" wp14:anchorId="4D96412A" wp14:editId="184ED0EF">
             <wp:extent cx="6116320" cy="4209415"/>
@@ -33497,6 +34743,7 @@
           <w:noProof/>
           <w:lang w:eastAsia="it-IT"/>
         </w:rPr>
+        <w:lastRenderedPageBreak/>
         <w:drawing>
           <wp:inline distT="0" distB="0" distL="0" distR="0" wp14:anchorId="22B23126" wp14:editId="29144DDB">
             <wp:extent cx="6116320" cy="4209415"/>
@@ -33584,6 +34831,7 @@
           <w:noProof/>
           <w:lang w:eastAsia="it-IT"/>
         </w:rPr>
+        <w:lastRenderedPageBreak/>
         <w:drawing>
           <wp:inline distT="0" distB="0" distL="0" distR="0" wp14:anchorId="0AFB963D" wp14:editId="70BF672B">
             <wp:extent cx="6116320" cy="4209415"/>
@@ -33671,6 +34919,7 @@
           <w:noProof/>
           <w:lang w:eastAsia="it-IT"/>
         </w:rPr>
+        <w:lastRenderedPageBreak/>
         <w:drawing>
           <wp:inline distT="0" distB="0" distL="0" distR="0" wp14:anchorId="79E5C19F" wp14:editId="7E41EB44">
             <wp:extent cx="6116320" cy="4209415"/>
@@ -33749,8 +34998,13 @@
     <w:p/>
     <w:p>
       <w:r>
-        <w:t>4.7 Visualizza Post – Aggiunta Upvote</w:t>
+        <w:t xml:space="preserve">4.7 Visualizza Post – Aggiunta </w:t>
       </w:r>
+      <w:proofErr w:type="spellStart"/>
+      <w:r>
+        <w:t>Upvote</w:t>
+      </w:r>
+      <w:proofErr w:type="spellEnd"/>
     </w:p>
     <w:p>
       <w:r>
@@ -33758,6 +35012,7 @@
           <w:noProof/>
           <w:lang w:eastAsia="it-IT"/>
         </w:rPr>
+        <w:lastRenderedPageBreak/>
         <w:drawing>
           <wp:inline distT="0" distB="0" distL="0" distR="0" wp14:anchorId="41EB8F4E" wp14:editId="04E58A11">
             <wp:extent cx="6116320" cy="4209415"/>
@@ -33836,8 +35091,13 @@
     <w:p/>
     <w:p>
       <w:r>
-        <w:t>4.8 Visualizza Post – Aggiunta Downvote</w:t>
+        <w:t xml:space="preserve">4.8 Visualizza Post – Aggiunta </w:t>
       </w:r>
+      <w:proofErr w:type="spellStart"/>
+      <w:r>
+        <w:t>Downvote</w:t>
+      </w:r>
+      <w:proofErr w:type="spellEnd"/>
     </w:p>
     <w:p>
       <w:r>
@@ -33845,6 +35105,7 @@
           <w:noProof/>
           <w:lang w:eastAsia="it-IT"/>
         </w:rPr>
+        <w:lastRenderedPageBreak/>
         <w:drawing>
           <wp:inline distT="0" distB="0" distL="0" distR="0" wp14:anchorId="74EE62C6" wp14:editId="78503366">
             <wp:extent cx="6116320" cy="4209415"/>
@@ -34104,6 +35365,7 @@
           <w:noProof/>
           <w:lang w:eastAsia="it-IT"/>
         </w:rPr>
+        <w:lastRenderedPageBreak/>
         <w:drawing>
           <wp:inline distT="0" distB="0" distL="0" distR="0" wp14:anchorId="5659AB72" wp14:editId="49130C3B">
             <wp:extent cx="6116320" cy="4373880"/>
@@ -34190,6 +35452,7 @@
           <w:noProof/>
           <w:lang w:eastAsia="it-IT"/>
         </w:rPr>
+        <w:lastRenderedPageBreak/>
         <w:drawing>
           <wp:inline distT="0" distB="0" distL="0" distR="0" wp14:anchorId="7AC908C6" wp14:editId="0D628FDD">
             <wp:extent cx="6116320" cy="4373880"/>
@@ -34276,6 +35539,7 @@
           <w:noProof/>
           <w:lang w:eastAsia="it-IT"/>
         </w:rPr>
+        <w:lastRenderedPageBreak/>
         <w:drawing>
           <wp:inline distT="0" distB="0" distL="0" distR="0" wp14:anchorId="1935D58C" wp14:editId="414E218B">
             <wp:extent cx="6116320" cy="4373880"/>
@@ -34362,6 +35626,7 @@
           <w:noProof/>
           <w:lang w:eastAsia="it-IT"/>
         </w:rPr>
+        <w:lastRenderedPageBreak/>
         <w:drawing>
           <wp:inline distT="0" distB="0" distL="0" distR="0" wp14:anchorId="6D69A87C" wp14:editId="097198D5">
             <wp:extent cx="6116320" cy="4373880"/>
@@ -34448,6 +35713,7 @@
           <w:noProof/>
           <w:lang w:eastAsia="it-IT"/>
         </w:rPr>
+        <w:lastRenderedPageBreak/>
         <w:drawing>
           <wp:inline distT="0" distB="0" distL="0" distR="0" wp14:anchorId="6600D98D" wp14:editId="49A6DC93">
             <wp:extent cx="6116320" cy="4373880"/>
@@ -34534,6 +35800,7 @@
           <w:noProof/>
           <w:lang w:eastAsia="it-IT"/>
         </w:rPr>
+        <w:lastRenderedPageBreak/>
         <w:drawing>
           <wp:inline distT="0" distB="0" distL="0" distR="0" wp14:anchorId="2168D1E4" wp14:editId="4D48CD2D">
             <wp:extent cx="6116320" cy="4373880"/>
@@ -34620,6 +35887,7 @@
           <w:noProof/>
           <w:lang w:eastAsia="it-IT"/>
         </w:rPr>
+        <w:lastRenderedPageBreak/>
         <w:drawing>
           <wp:inline distT="0" distB="0" distL="0" distR="0" wp14:anchorId="7CF41DC5" wp14:editId="3C271A62">
             <wp:extent cx="6116320" cy="4373880"/>
@@ -34898,7 +36166,6 @@
           <w:color w:val="auto"/>
           <w:u w:color="C9211E"/>
         </w:rPr>
-        <w:lastRenderedPageBreak/>
         <w:t>COMPANION:</w:t>
       </w:r>
       <w:r>
@@ -34936,7 +36203,25 @@
           <w:color w:val="auto"/>
           <w:u w:color="C9211E"/>
         </w:rPr>
-        <w:t xml:space="preserve"> È un immagine con annessi tag e didascalia che può essere pubblicata sul sito.</w:t>
+        <w:t xml:space="preserve"> È </w:t>
+      </w:r>
+      <w:proofErr w:type="gramStart"/>
+      <w:r>
+        <w:rPr>
+          <w:rFonts w:ascii="Times New Roman" w:hAnsi="Times New Roman" w:cs="Times New Roman"/>
+          <w:color w:val="auto"/>
+          <w:u w:color="C9211E"/>
+        </w:rPr>
+        <w:t>un immagine</w:t>
+      </w:r>
+      <w:proofErr w:type="gramEnd"/>
+      <w:r>
+        <w:rPr>
+          <w:rFonts w:ascii="Times New Roman" w:hAnsi="Times New Roman" w:cs="Times New Roman"/>
+          <w:color w:val="auto"/>
+          <w:u w:color="C9211E"/>
+        </w:rPr>
+        <w:t xml:space="preserve"> con annessi tag e didascalia che può essere pubblicata sul sito.</w:t>
       </w:r>
     </w:p>
     <w:p>
@@ -34959,6 +36244,7 @@
           <w:color w:val="auto"/>
           <w:u w:color="C9211E"/>
         </w:rPr>
+        <w:lastRenderedPageBreak/>
         <w:t>DIDASCALIA:</w:t>
       </w:r>
       <w:r>
@@ -38917,7 +40203,7 @@
     <w:lsdException w:name="Table Web 2" w:semiHidden="1" w:unhideWhenUsed="1"/>
     <w:lsdException w:name="Table Web 3" w:semiHidden="1" w:unhideWhenUsed="1"/>
     <w:lsdException w:name="Balloon Text" w:semiHidden="1" w:unhideWhenUsed="1"/>
-    <w:lsdException w:name="Table Grid" w:semiHidden="1" w:uiPriority="39" w:unhideWhenUsed="1"/>
+    <w:lsdException w:name="Table Grid" w:uiPriority="39"/>
     <w:lsdException w:name="Table Theme" w:semiHidden="1" w:unhideWhenUsed="1"/>
     <w:lsdException w:name="Placeholder Text" w:semiHidden="1"/>
     <w:lsdException w:name="No Spacing" w:uiPriority="1" w:qFormat="1"/>
@@ -40592,7 +41878,7 @@
 </file>
 
 <file path=customXml/itemProps1.xml><?xml version="1.0" encoding="utf-8"?>
-<ds:datastoreItem xmlns:ds="http://schemas.openxmlformats.org/officeDocument/2006/customXml" ds:itemID="{82537651-5675-4CF8-BC4D-37FE9917223D}">
+<ds:datastoreItem xmlns:ds="http://schemas.openxmlformats.org/officeDocument/2006/customXml" ds:itemID="{6BE771FC-E6C2-410F-981E-0C8E52121D17}">
   <ds:schemaRefs>
     <ds:schemaRef ds:uri="http://schemas.openxmlformats.org/officeDocument/2006/bibliography"/>
   </ds:schemaRefs>

</xml_diff>